<commit_message>
Domain analysis - 1.1
Version 1.1
</commit_message>
<xml_diff>
--- a/Domain analysis.docx
+++ b/Domain analysis.docx
@@ -109,7 +109,7 @@
           <w:rFonts w:ascii="Times New Roman" w:hAnsi="Times New Roman" w:cs="Times New Roman"/>
           <w:sz w:val="24"/>
         </w:rPr>
-        <w:t xml:space="preserve"> and the addition of </w:t>
+        <w:t xml:space="preserve"> and the </w:t>
       </w:r>
       <w:r>
         <w:rPr>
@@ -180,25 +180,7 @@
       <w:pPr>
         <w:jc w:val="left"/>
         <w:rPr>
-          <w:rFonts w:ascii="Times New Roman" w:hAnsi="Times New Roman" w:cs="Times New Roman"/>
-          <w:sz w:val="24"/>
-        </w:rPr>
-      </w:pPr>
-    </w:p>
-    <w:p>
-      <w:pPr>
-        <w:jc w:val="left"/>
-        <w:rPr>
-          <w:rFonts w:ascii="Times New Roman" w:hAnsi="Times New Roman" w:cs="Times New Roman"/>
-          <w:sz w:val="24"/>
-        </w:rPr>
-      </w:pPr>
-    </w:p>
-    <w:p>
-      <w:pPr>
-        <w:jc w:val="left"/>
-        <w:rPr>
-          <w:rFonts w:ascii="Times New Roman" w:hAnsi="Times New Roman" w:cs="Times New Roman"/>
+          <w:rFonts w:ascii="Times New Roman" w:hAnsi="Times New Roman" w:cs="Times New Roman" w:hint="eastAsia"/>
           <w:sz w:val="24"/>
         </w:rPr>
       </w:pPr>
@@ -1168,6 +1150,21 @@
           <w:kern w:val="0"/>
           <w:sz w:val="24"/>
           <w:u w:val="single"/>
+          <w:shd w:val="clear" w:color="auto" w:fill="FFFFFF"/>
+        </w:rPr>
+      </w:pPr>
+    </w:p>
+    <w:p>
+      <w:pPr>
+        <w:widowControl/>
+        <w:jc w:val="left"/>
+        <w:rPr>
+          <w:rFonts w:ascii="Times New Roman" w:eastAsia="宋体" w:hAnsi="Times New Roman" w:cs="Times New Roman"/>
+          <w:i/>
+          <w:color w:val="000000" w:themeColor="text1"/>
+          <w:kern w:val="0"/>
+          <w:sz w:val="24"/>
+          <w:u w:val="single"/>
         </w:rPr>
       </w:pPr>
       <w:r>
@@ -1180,6 +1177,7 @@
           <w:u w:val="single"/>
           <w:shd w:val="clear" w:color="auto" w:fill="FFFFFF"/>
         </w:rPr>
+        <w:lastRenderedPageBreak/>
         <w:t>B</w:t>
       </w:r>
       <w:r>
@@ -1427,129 +1425,106 @@
       </w:pPr>
       <w:r>
         <w:rPr>
+          <w:rFonts w:ascii="Times New Roman" w:hAnsi="Times New Roman" w:cs="Times New Roman"/>
+          <w:b/>
+          <w:sz w:val="24"/>
+        </w:rPr>
+        <w:t>Data</w:t>
+      </w:r>
+      <w:r>
+        <w:rPr>
+          <w:rFonts w:ascii="Times New Roman" w:hAnsi="Times New Roman" w:cs="Times New Roman"/>
+          <w:b/>
+          <w:sz w:val="24"/>
+        </w:rPr>
+        <w:t xml:space="preserve"> and standard</w:t>
+      </w:r>
+      <w:r>
+        <w:rPr>
+          <w:rFonts w:ascii="Times New Roman" w:hAnsi="Times New Roman" w:cs="Times New Roman"/>
+          <w:b/>
+          <w:sz w:val="24"/>
+        </w:rPr>
+        <w:t xml:space="preserve"> analysis</w:t>
+      </w:r>
+      <w:r>
+        <w:rPr>
+          <w:rFonts w:ascii="Times New Roman" w:hAnsi="Times New Roman" w:cs="Times New Roman"/>
+          <w:sz w:val="24"/>
+        </w:rPr>
+        <w:t>:</w:t>
+      </w:r>
+    </w:p>
+    <w:p>
+      <w:pPr>
+        <w:jc w:val="left"/>
+        <w:rPr>
+          <w:rFonts w:ascii="Times New Roman" w:hAnsi="Times New Roman" w:cs="Times New Roman"/>
+          <w:sz w:val="24"/>
+        </w:rPr>
+      </w:pPr>
+      <w:r>
+        <w:rPr>
           <w:rFonts w:ascii="Times New Roman" w:hAnsi="Times New Roman" w:cs="Times New Roman" w:hint="eastAsia"/>
-          <w:b/>
-          <w:sz w:val="24"/>
-        </w:rPr>
-        <w:t>API</w:t>
-      </w:r>
-      <w:r>
-        <w:rPr>
-          <w:rFonts w:ascii="Times New Roman" w:hAnsi="Times New Roman" w:cs="Times New Roman"/>
-          <w:b/>
+          <w:sz w:val="24"/>
+        </w:rPr>
+        <w:t>T</w:t>
+      </w:r>
+      <w:r>
+        <w:rPr>
+          <w:rFonts w:ascii="Times New Roman" w:hAnsi="Times New Roman" w:cs="Times New Roman"/>
+          <w:sz w:val="24"/>
+        </w:rPr>
+        <w:t xml:space="preserve">he aim of </w:t>
+      </w:r>
+      <w:r>
+        <w:rPr>
+          <w:rFonts w:ascii="Times New Roman" w:hAnsi="Times New Roman" w:cs="Times New Roman"/>
+          <w:sz w:val="24"/>
+        </w:rPr>
+        <w:t xml:space="preserve">this </w:t>
+      </w:r>
+      <w:r>
+        <w:rPr>
+          <w:rFonts w:ascii="Times New Roman" w:hAnsi="Times New Roman" w:cs="Times New Roman"/>
+          <w:sz w:val="24"/>
+        </w:rPr>
+        <w:t xml:space="preserve">data analysis is to </w:t>
+      </w:r>
+      <w:r>
+        <w:rPr>
+          <w:rFonts w:ascii="Times New Roman" w:hAnsi="Times New Roman" w:cs="Times New Roman"/>
+          <w:sz w:val="24"/>
+        </w:rPr>
+        <w:t xml:space="preserve">find </w:t>
+      </w:r>
+      <w:r>
+        <w:rPr>
+          <w:rFonts w:ascii="Times New Roman" w:hAnsi="Times New Roman" w:cs="Times New Roman"/>
+          <w:sz w:val="24"/>
+        </w:rPr>
+        <w:t xml:space="preserve">statistical </w:t>
+      </w:r>
+      <w:r>
+        <w:rPr>
+          <w:rFonts w:ascii="Times New Roman" w:hAnsi="Times New Roman" w:cs="Times New Roman"/>
+          <w:sz w:val="24"/>
+        </w:rPr>
+        <w:t>evidence</w:t>
+      </w:r>
+      <w:r>
+        <w:rPr>
+          <w:rFonts w:ascii="Times New Roman" w:hAnsi="Times New Roman" w:cs="Times New Roman"/>
           <w:sz w:val="24"/>
         </w:rPr>
         <w:t>s</w:t>
       </w:r>
       <w:r>
         <w:rPr>
-          <w:rFonts w:ascii="Times New Roman" w:hAnsi="Times New Roman" w:cs="Times New Roman" w:hint="eastAsia"/>
-          <w:b/>
-          <w:sz w:val="24"/>
-        </w:rPr>
-        <w:t xml:space="preserve"> and procedures</w:t>
-      </w:r>
-      <w:r>
-        <w:rPr>
-          <w:rFonts w:ascii="Times New Roman" w:hAnsi="Times New Roman" w:cs="Times New Roman"/>
-          <w:b/>
-          <w:sz w:val="24"/>
-        </w:rPr>
-        <w:t xml:space="preserve"> currently performed</w:t>
-      </w:r>
-      <w:r>
-        <w:rPr>
-          <w:rFonts w:ascii="Times New Roman" w:hAnsi="Times New Roman" w:cs="Times New Roman"/>
-          <w:sz w:val="24"/>
-        </w:rPr>
-        <w:t>:</w:t>
-      </w:r>
-    </w:p>
-    <w:p>
-      <w:pPr>
-        <w:jc w:val="left"/>
-        <w:rPr>
-          <w:rFonts w:ascii="Times New Roman" w:hAnsi="Times New Roman" w:cs="Times New Roman"/>
-          <w:sz w:val="24"/>
-        </w:rPr>
-      </w:pPr>
-    </w:p>
-    <w:p>
-      <w:pPr>
-        <w:jc w:val="left"/>
-        <w:rPr>
-          <w:rFonts w:ascii="Times New Roman" w:hAnsi="Times New Roman" w:cs="Times New Roman"/>
-          <w:i/>
-          <w:sz w:val="24"/>
-          <w:u w:val="single"/>
-        </w:rPr>
-      </w:pPr>
-      <w:r>
-        <w:rPr>
-          <w:rFonts w:ascii="Times New Roman" w:hAnsi="Times New Roman" w:cs="Times New Roman" w:hint="eastAsia"/>
-          <w:i/>
-          <w:sz w:val="24"/>
-          <w:u w:val="single"/>
-        </w:rPr>
-        <w:t>E</w:t>
-      </w:r>
-      <w:r>
-        <w:rPr>
-          <w:rFonts w:ascii="Times New Roman" w:hAnsi="Times New Roman" w:cs="Times New Roman"/>
-          <w:i/>
-          <w:sz w:val="24"/>
-          <w:u w:val="single"/>
-        </w:rPr>
-        <w:t>xisting APIs</w:t>
-      </w:r>
-    </w:p>
-    <w:p>
-      <w:pPr>
-        <w:jc w:val="left"/>
-        <w:rPr>
-          <w:rFonts w:ascii="Times New Roman" w:hAnsi="Times New Roman" w:cs="Times New Roman" w:hint="eastAsia"/>
-          <w:i/>
-          <w:sz w:val="24"/>
-          <w:u w:val="single"/>
-        </w:rPr>
-      </w:pPr>
-    </w:p>
-    <w:p>
-      <w:pPr>
-        <w:pStyle w:val="a5"/>
-        <w:numPr>
-          <w:ilvl w:val="0"/>
-          <w:numId w:val="1"/>
-        </w:numPr>
-        <w:ind w:firstLineChars="0"/>
-        <w:jc w:val="left"/>
-        <w:rPr>
-          <w:rFonts w:ascii="Times New Roman" w:hAnsi="Times New Roman" w:cs="Times New Roman"/>
-          <w:sz w:val="24"/>
-        </w:rPr>
-      </w:pPr>
-      <w:r>
-        <w:rPr>
-          <w:rFonts w:ascii="Times New Roman" w:hAnsi="Times New Roman" w:cs="Times New Roman" w:hint="eastAsia"/>
-          <w:i/>
-          <w:sz w:val="24"/>
-        </w:rPr>
-        <w:t>I</w:t>
-      </w:r>
-      <w:r>
-        <w:rPr>
-          <w:rFonts w:ascii="Times New Roman" w:hAnsi="Times New Roman" w:cs="Times New Roman"/>
-          <w:i/>
-          <w:sz w:val="24"/>
-        </w:rPr>
-        <w:t>nventory System API</w:t>
-      </w:r>
-      <w:r>
-        <w:rPr>
-          <w:rFonts w:ascii="Times New Roman" w:hAnsi="Times New Roman" w:cs="Times New Roman"/>
-          <w:sz w:val="24"/>
-        </w:rPr>
-        <w:t>:</w:t>
+          <w:rFonts w:ascii="Times New Roman" w:hAnsi="Times New Roman" w:cs="Times New Roman"/>
+          <w:sz w:val="24"/>
+        </w:rPr>
+        <w:t xml:space="preserve"> which give a</w:t>
       </w:r>
       <w:r>
         <w:rPr>
@@ -1558,1420 +1533,12 @@
         </w:rPr>
         <w:t xml:space="preserve"> </w:t>
       </w:r>
-    </w:p>
-    <w:p>
-      <w:pPr>
-        <w:pStyle w:val="a5"/>
-        <w:ind w:left="420" w:firstLineChars="0" w:firstLine="0"/>
-        <w:jc w:val="left"/>
-        <w:rPr>
-          <w:rFonts w:ascii="Times New Roman" w:hAnsi="Times New Roman" w:cs="Times New Roman"/>
-          <w:sz w:val="24"/>
-        </w:rPr>
-      </w:pPr>
-      <w:r>
-        <w:rPr>
-          <w:rFonts w:ascii="Times New Roman" w:hAnsi="Times New Roman" w:cs="Times New Roman"/>
-          <w:sz w:val="24"/>
-        </w:rPr>
-        <w:t>M</w:t>
-      </w:r>
-      <w:r>
-        <w:rPr>
-          <w:rFonts w:ascii="Times New Roman" w:hAnsi="Times New Roman" w:cs="Times New Roman"/>
-          <w:sz w:val="24"/>
-        </w:rPr>
-        <w:t>anages informatio</w:t>
-      </w:r>
-      <w:r>
-        <w:rPr>
-          <w:rFonts w:ascii="Times New Roman" w:hAnsi="Times New Roman" w:cs="Times New Roman"/>
-          <w:sz w:val="24"/>
-        </w:rPr>
-        <w:t>n about stock availability in different stores.</w:t>
-      </w:r>
-    </w:p>
-    <w:p>
-      <w:pPr>
-        <w:pStyle w:val="a5"/>
-        <w:widowControl/>
-        <w:ind w:left="420" w:firstLineChars="0" w:firstLine="0"/>
-        <w:jc w:val="left"/>
-        <w:rPr>
-          <w:rFonts w:ascii="Times New Roman" w:hAnsi="Times New Roman" w:cs="Times New Roman"/>
-          <w:sz w:val="24"/>
-        </w:rPr>
-      </w:pPr>
-      <w:r>
-        <w:rPr>
-          <w:rFonts w:ascii="Times New Roman" w:hAnsi="Times New Roman" w:cs="Times New Roman"/>
-          <w:i/>
-          <w:sz w:val="24"/>
-        </w:rPr>
-        <w:t>Methods</w:t>
-      </w:r>
-      <w:r>
-        <w:rPr>
-          <w:rFonts w:ascii="Times New Roman" w:hAnsi="Times New Roman" w:cs="Times New Roman"/>
-          <w:sz w:val="24"/>
-        </w:rPr>
-        <w:t>:</w:t>
-      </w:r>
-      <w:r>
-        <w:rPr>
-          <w:rFonts w:ascii="Times New Roman" w:hAnsi="Times New Roman" w:cs="Times New Roman"/>
-          <w:sz w:val="24"/>
-        </w:rPr>
-        <w:tab/>
-      </w:r>
-    </w:p>
-    <w:p>
-      <w:pPr>
-        <w:pStyle w:val="a5"/>
-        <w:widowControl/>
-        <w:numPr>
-          <w:ilvl w:val="0"/>
-          <w:numId w:val="3"/>
-        </w:numPr>
-        <w:ind w:firstLineChars="0"/>
-        <w:jc w:val="left"/>
-        <w:rPr>
-          <w:rFonts w:ascii="Times New Roman" w:eastAsia="宋体" w:hAnsi="Times New Roman" w:cs="Times New Roman"/>
-          <w:kern w:val="0"/>
-          <w:sz w:val="24"/>
-        </w:rPr>
-      </w:pPr>
-      <w:proofErr w:type="gramStart"/>
-      <w:r>
-        <w:rPr>
-          <w:rFonts w:ascii="Times New Roman" w:eastAsia="宋体" w:hAnsi="Times New Roman" w:cs="Times New Roman"/>
-          <w:i/>
-          <w:kern w:val="0"/>
-          <w:sz w:val="24"/>
-        </w:rPr>
-        <w:t>getAvailability(</w:t>
-      </w:r>
-      <w:proofErr w:type="spellStart"/>
-      <w:proofErr w:type="gramEnd"/>
-      <w:r>
-        <w:rPr>
-          <w:rFonts w:ascii="Times New Roman" w:eastAsia="宋体" w:hAnsi="Times New Roman" w:cs="Times New Roman"/>
-          <w:i/>
-          <w:kern w:val="0"/>
-          <w:sz w:val="24"/>
-        </w:rPr>
-        <w:t>productCode</w:t>
-      </w:r>
-      <w:proofErr w:type="spellEnd"/>
-      <w:r>
-        <w:rPr>
-          <w:rFonts w:ascii="Times New Roman" w:eastAsia="宋体" w:hAnsi="Times New Roman" w:cs="Times New Roman"/>
-          <w:i/>
-          <w:kern w:val="0"/>
-          <w:sz w:val="24"/>
-        </w:rPr>
-        <w:t xml:space="preserve">: </w:t>
-      </w:r>
-      <w:proofErr w:type="spellStart"/>
-      <w:r>
-        <w:rPr>
-          <w:rFonts w:ascii="Times New Roman" w:eastAsia="宋体" w:hAnsi="Times New Roman" w:cs="Times New Roman"/>
-          <w:i/>
-          <w:kern w:val="0"/>
-          <w:sz w:val="24"/>
-        </w:rPr>
-        <w:t>ProductCode</w:t>
-      </w:r>
-      <w:proofErr w:type="spellEnd"/>
-      <w:r>
-        <w:rPr>
-          <w:rFonts w:ascii="Times New Roman" w:eastAsia="宋体" w:hAnsi="Times New Roman" w:cs="Times New Roman"/>
-          <w:i/>
-          <w:kern w:val="0"/>
-          <w:sz w:val="24"/>
-        </w:rPr>
-        <w:t xml:space="preserve">, </w:t>
-      </w:r>
-      <w:proofErr w:type="spellStart"/>
-      <w:r>
-        <w:rPr>
-          <w:rFonts w:ascii="Times New Roman" w:eastAsia="宋体" w:hAnsi="Times New Roman" w:cs="Times New Roman"/>
-          <w:i/>
-          <w:kern w:val="0"/>
-          <w:sz w:val="24"/>
-        </w:rPr>
-        <w:t>storeCode</w:t>
-      </w:r>
-      <w:proofErr w:type="spellEnd"/>
-      <w:r>
-        <w:rPr>
-          <w:rFonts w:ascii="Times New Roman" w:eastAsia="宋体" w:hAnsi="Times New Roman" w:cs="Times New Roman"/>
-          <w:i/>
-          <w:kern w:val="0"/>
-          <w:sz w:val="24"/>
-        </w:rPr>
-        <w:t xml:space="preserve">: </w:t>
-      </w:r>
-      <w:proofErr w:type="spellStart"/>
-      <w:r>
-        <w:rPr>
-          <w:rFonts w:ascii="Times New Roman" w:eastAsia="宋体" w:hAnsi="Times New Roman" w:cs="Times New Roman"/>
-          <w:i/>
-          <w:kern w:val="0"/>
-          <w:sz w:val="24"/>
-        </w:rPr>
-        <w:t>StoreCode</w:t>
-      </w:r>
-      <w:proofErr w:type="spellEnd"/>
-      <w:r>
-        <w:rPr>
-          <w:rFonts w:ascii="Times New Roman" w:eastAsia="宋体" w:hAnsi="Times New Roman" w:cs="Times New Roman"/>
-          <w:i/>
-          <w:kern w:val="0"/>
-          <w:sz w:val="24"/>
-        </w:rPr>
-        <w:t xml:space="preserve">, size: </w:t>
-      </w:r>
-      <w:proofErr w:type="spellStart"/>
-      <w:r>
-        <w:rPr>
-          <w:rFonts w:ascii="Times New Roman" w:eastAsia="宋体" w:hAnsi="Times New Roman" w:cs="Times New Roman"/>
-          <w:i/>
-          <w:kern w:val="0"/>
-          <w:sz w:val="24"/>
-        </w:rPr>
-        <w:t>int</w:t>
-      </w:r>
-      <w:proofErr w:type="spellEnd"/>
-      <w:r>
-        <w:rPr>
-          <w:rFonts w:ascii="Times New Roman" w:eastAsia="宋体" w:hAnsi="Times New Roman" w:cs="Times New Roman"/>
-          <w:i/>
-          <w:kern w:val="0"/>
-          <w:sz w:val="24"/>
-        </w:rPr>
-        <w:t xml:space="preserve">) : </w:t>
-      </w:r>
-      <w:proofErr w:type="spellStart"/>
-      <w:r>
-        <w:rPr>
-          <w:rFonts w:ascii="Times New Roman" w:eastAsia="宋体" w:hAnsi="Times New Roman" w:cs="Times New Roman"/>
-          <w:i/>
-          <w:kern w:val="0"/>
-          <w:sz w:val="22"/>
-        </w:rPr>
-        <w:t>int</w:t>
-      </w:r>
-      <w:proofErr w:type="spellEnd"/>
-      <w:r>
-        <w:rPr>
-          <w:rFonts w:ascii="Times New Roman" w:eastAsia="宋体" w:hAnsi="Times New Roman" w:cs="Times New Roman"/>
-          <w:kern w:val="0"/>
-          <w:sz w:val="22"/>
-        </w:rPr>
-        <w:t xml:space="preserve"> – returns the number of items of the specified product and size available in stock at the specified store.</w:t>
-      </w:r>
-    </w:p>
-    <w:p>
-      <w:pPr>
-        <w:pStyle w:val="a5"/>
-        <w:widowControl/>
-        <w:numPr>
-          <w:ilvl w:val="0"/>
-          <w:numId w:val="3"/>
-        </w:numPr>
-        <w:ind w:firstLineChars="0"/>
-        <w:jc w:val="left"/>
-        <w:rPr>
-          <w:rFonts w:ascii="Times New Roman" w:eastAsia="宋体" w:hAnsi="Times New Roman" w:cs="Times New Roman"/>
-          <w:kern w:val="0"/>
-          <w:sz w:val="24"/>
-        </w:rPr>
-      </w:pPr>
-      <w:proofErr w:type="spellStart"/>
-      <w:proofErr w:type="gramStart"/>
-      <w:r>
-        <w:rPr>
-          <w:rFonts w:ascii="Times New Roman" w:eastAsia="宋体" w:hAnsi="Times New Roman" w:cs="Times New Roman"/>
-          <w:i/>
-          <w:kern w:val="0"/>
-          <w:sz w:val="24"/>
-        </w:rPr>
-        <w:t>findClosestStores</w:t>
-      </w:r>
-      <w:proofErr w:type="spellEnd"/>
-      <w:r>
-        <w:rPr>
-          <w:rFonts w:ascii="Times New Roman" w:eastAsia="宋体" w:hAnsi="Times New Roman" w:cs="Times New Roman"/>
-          <w:i/>
-          <w:kern w:val="0"/>
-          <w:sz w:val="24"/>
-        </w:rPr>
-        <w:t>(</w:t>
-      </w:r>
-      <w:proofErr w:type="spellStart"/>
-      <w:proofErr w:type="gramEnd"/>
-      <w:r>
-        <w:rPr>
-          <w:rFonts w:ascii="Times New Roman" w:eastAsia="宋体" w:hAnsi="Times New Roman" w:cs="Times New Roman"/>
-          <w:i/>
-          <w:kern w:val="0"/>
-          <w:sz w:val="24"/>
-        </w:rPr>
-        <w:t>addressIdentifier</w:t>
-      </w:r>
-      <w:proofErr w:type="spellEnd"/>
-      <w:r>
-        <w:rPr>
-          <w:rFonts w:ascii="Times New Roman" w:eastAsia="宋体" w:hAnsi="Times New Roman" w:cs="Times New Roman"/>
-          <w:i/>
-          <w:kern w:val="0"/>
-          <w:sz w:val="24"/>
-        </w:rPr>
-        <w:t>: String):Set</w:t>
-      </w:r>
-      <w:r>
-        <w:rPr>
-          <w:rFonts w:ascii="Times New Roman" w:eastAsia="宋体" w:hAnsi="Times New Roman" w:cs="Times New Roman"/>
-          <w:kern w:val="0"/>
-          <w:sz w:val="24"/>
-        </w:rPr>
-        <w:t xml:space="preserve"> – </w:t>
-      </w:r>
-      <w:r>
-        <w:rPr>
-          <w:rFonts w:ascii="Times New Roman" w:eastAsia="宋体" w:hAnsi="Times New Roman" w:cs="Times New Roman"/>
-          <w:kern w:val="0"/>
-          <w:sz w:val="22"/>
-        </w:rPr>
-        <w:t xml:space="preserve">returns a set of store codes for stores in the vicinity of the given address identifier. If the address identifier cannot be understood by the system or if there are no stores in a </w:t>
-      </w:r>
-      <w:proofErr w:type="gramStart"/>
-      <w:r>
-        <w:rPr>
-          <w:rFonts w:ascii="Times New Roman" w:eastAsia="宋体" w:hAnsi="Times New Roman" w:cs="Times New Roman"/>
-          <w:kern w:val="0"/>
-          <w:sz w:val="22"/>
-        </w:rPr>
-        <w:t>50 mile</w:t>
-      </w:r>
-      <w:proofErr w:type="gramEnd"/>
-      <w:r>
-        <w:rPr>
-          <w:rFonts w:ascii="Times New Roman" w:eastAsia="宋体" w:hAnsi="Times New Roman" w:cs="Times New Roman"/>
-          <w:kern w:val="0"/>
-          <w:sz w:val="22"/>
-        </w:rPr>
-        <w:t xml:space="preserve"> radius, an empty set is returned.</w:t>
-      </w:r>
-    </w:p>
-    <w:p>
-      <w:pPr>
-        <w:pStyle w:val="a5"/>
-        <w:widowControl/>
-        <w:numPr>
-          <w:ilvl w:val="0"/>
-          <w:numId w:val="3"/>
-        </w:numPr>
-        <w:ind w:firstLineChars="0"/>
-        <w:jc w:val="left"/>
-        <w:rPr>
-          <w:rFonts w:ascii="Times New Roman" w:eastAsia="宋体" w:hAnsi="Times New Roman" w:cs="Times New Roman"/>
-          <w:kern w:val="0"/>
-          <w:sz w:val="24"/>
-        </w:rPr>
-      </w:pPr>
-      <w:proofErr w:type="spellStart"/>
-      <w:proofErr w:type="gramStart"/>
-      <w:r>
-        <w:rPr>
-          <w:rFonts w:ascii="Times New Roman" w:eastAsia="宋体" w:hAnsi="Times New Roman" w:cs="Times New Roman"/>
-          <w:i/>
-          <w:kern w:val="0"/>
-          <w:sz w:val="24"/>
-        </w:rPr>
-        <w:t>getStoreDescription</w:t>
-      </w:r>
-      <w:proofErr w:type="spellEnd"/>
-      <w:r>
-        <w:rPr>
-          <w:rFonts w:ascii="Times New Roman" w:eastAsia="宋体" w:hAnsi="Times New Roman" w:cs="Times New Roman"/>
-          <w:i/>
-          <w:kern w:val="0"/>
-          <w:sz w:val="24"/>
-        </w:rPr>
-        <w:t>(</w:t>
-      </w:r>
-      <w:proofErr w:type="gramEnd"/>
-      <w:r>
-        <w:rPr>
-          <w:rFonts w:ascii="Times New Roman" w:eastAsia="宋体" w:hAnsi="Times New Roman" w:cs="Times New Roman"/>
-          <w:i/>
-          <w:kern w:val="0"/>
-          <w:sz w:val="24"/>
-        </w:rPr>
-        <w:t xml:space="preserve">store: </w:t>
-      </w:r>
-      <w:proofErr w:type="spellStart"/>
-      <w:r>
-        <w:rPr>
-          <w:rFonts w:ascii="Times New Roman" w:eastAsia="宋体" w:hAnsi="Times New Roman" w:cs="Times New Roman"/>
-          <w:i/>
-          <w:kern w:val="0"/>
-          <w:sz w:val="24"/>
-        </w:rPr>
-        <w:t>StoreCode</w:t>
-      </w:r>
-      <w:proofErr w:type="spellEnd"/>
-      <w:r>
-        <w:rPr>
-          <w:rFonts w:ascii="Times New Roman" w:eastAsia="宋体" w:hAnsi="Times New Roman" w:cs="Times New Roman"/>
-          <w:i/>
-          <w:kern w:val="0"/>
-          <w:sz w:val="24"/>
-        </w:rPr>
-        <w:t>): String</w:t>
-      </w:r>
-      <w:r>
-        <w:rPr>
-          <w:rFonts w:ascii="Times New Roman" w:eastAsia="宋体" w:hAnsi="Times New Roman" w:cs="Times New Roman"/>
-          <w:kern w:val="0"/>
-          <w:sz w:val="24"/>
-        </w:rPr>
-        <w:t xml:space="preserve"> – </w:t>
-      </w:r>
-      <w:r>
-        <w:rPr>
-          <w:rFonts w:ascii="Times New Roman" w:eastAsia="宋体" w:hAnsi="Times New Roman" w:cs="Times New Roman"/>
-          <w:kern w:val="0"/>
-          <w:sz w:val="22"/>
-        </w:rPr>
-        <w:t>obtains a human-readable, HTML-formatted description of the specified store</w:t>
-      </w:r>
-      <w:r>
-        <w:rPr>
-          <w:rFonts w:ascii="Times New Roman" w:eastAsia="宋体" w:hAnsi="Times New Roman" w:cs="Times New Roman"/>
-          <w:kern w:val="0"/>
-          <w:sz w:val="22"/>
-        </w:rPr>
-        <w:t>.</w:t>
-      </w:r>
-    </w:p>
-    <w:p>
-      <w:pPr>
-        <w:widowControl/>
-        <w:jc w:val="left"/>
-        <w:rPr>
-          <w:rFonts w:ascii="Times New Roman" w:eastAsia="宋体" w:hAnsi="Times New Roman" w:cs="Times New Roman"/>
-          <w:kern w:val="0"/>
-          <w:sz w:val="24"/>
-        </w:rPr>
-      </w:pPr>
-    </w:p>
-    <w:p>
-      <w:pPr>
-        <w:widowControl/>
-        <w:jc w:val="left"/>
-        <w:rPr>
-          <w:rFonts w:ascii="Times New Roman" w:eastAsia="宋体" w:hAnsi="Times New Roman" w:cs="Times New Roman" w:hint="eastAsia"/>
-          <w:kern w:val="0"/>
-          <w:sz w:val="24"/>
-        </w:rPr>
-      </w:pPr>
-    </w:p>
-    <w:p>
-      <w:pPr>
-        <w:pStyle w:val="a5"/>
-        <w:widowControl/>
-        <w:numPr>
-          <w:ilvl w:val="0"/>
-          <w:numId w:val="1"/>
-        </w:numPr>
-        <w:ind w:firstLineChars="0"/>
-        <w:jc w:val="left"/>
-        <w:rPr>
-          <w:rFonts w:ascii="Times New Roman" w:eastAsia="宋体" w:hAnsi="Times New Roman" w:cs="Times New Roman"/>
-          <w:kern w:val="0"/>
-          <w:sz w:val="24"/>
-        </w:rPr>
-      </w:pPr>
-      <w:r>
-        <w:rPr>
-          <w:rFonts w:ascii="Times New Roman" w:eastAsia="宋体" w:hAnsi="Times New Roman" w:cs="Times New Roman" w:hint="eastAsia"/>
-          <w:i/>
-          <w:kern w:val="0"/>
-          <w:sz w:val="24"/>
-        </w:rPr>
-        <w:t>O</w:t>
-      </w:r>
-      <w:r>
-        <w:rPr>
-          <w:rFonts w:ascii="Times New Roman" w:eastAsia="宋体" w:hAnsi="Times New Roman" w:cs="Times New Roman"/>
-          <w:i/>
-          <w:kern w:val="0"/>
-          <w:sz w:val="24"/>
-        </w:rPr>
-        <w:t>rder System API</w:t>
-      </w:r>
-      <w:r>
-        <w:rPr>
-          <w:rFonts w:ascii="Times New Roman" w:eastAsia="宋体" w:hAnsi="Times New Roman" w:cs="Times New Roman"/>
-          <w:kern w:val="0"/>
-          <w:sz w:val="24"/>
-        </w:rPr>
-        <w:t>:</w:t>
-      </w:r>
-    </w:p>
-    <w:p>
-      <w:pPr>
-        <w:pStyle w:val="a5"/>
-        <w:widowControl/>
-        <w:ind w:left="420" w:firstLineChars="0" w:firstLine="0"/>
-        <w:jc w:val="left"/>
-        <w:rPr>
-          <w:rFonts w:ascii="Times New Roman" w:eastAsia="宋体" w:hAnsi="Times New Roman" w:cs="Times New Roman"/>
-          <w:kern w:val="0"/>
-          <w:sz w:val="24"/>
-        </w:rPr>
-      </w:pPr>
-      <w:r>
-        <w:rPr>
-          <w:rFonts w:ascii="Times New Roman" w:eastAsia="宋体" w:hAnsi="Times New Roman" w:cs="Times New Roman"/>
-          <w:kern w:val="0"/>
-          <w:sz w:val="24"/>
-        </w:rPr>
-        <w:lastRenderedPageBreak/>
-        <w:t>prepare</w:t>
-      </w:r>
-      <w:r>
-        <w:rPr>
-          <w:rFonts w:ascii="Times New Roman" w:eastAsia="宋体" w:hAnsi="Times New Roman" w:cs="Times New Roman"/>
-          <w:kern w:val="0"/>
-          <w:sz w:val="24"/>
-        </w:rPr>
-        <w:t>s</w:t>
-      </w:r>
-      <w:r>
-        <w:rPr>
-          <w:rFonts w:ascii="Times New Roman" w:eastAsia="宋体" w:hAnsi="Times New Roman" w:cs="Times New Roman"/>
-          <w:kern w:val="0"/>
-          <w:sz w:val="24"/>
-        </w:rPr>
-        <w:t xml:space="preserve"> and fulfil</w:t>
-      </w:r>
-      <w:r>
-        <w:rPr>
-          <w:rFonts w:ascii="Times New Roman" w:eastAsia="宋体" w:hAnsi="Times New Roman" w:cs="Times New Roman"/>
-          <w:kern w:val="0"/>
-          <w:sz w:val="24"/>
-        </w:rPr>
-        <w:t>s</w:t>
-      </w:r>
-      <w:r>
-        <w:rPr>
-          <w:rFonts w:ascii="Times New Roman" w:eastAsia="宋体" w:hAnsi="Times New Roman" w:cs="Times New Roman"/>
-          <w:kern w:val="0"/>
-          <w:sz w:val="24"/>
-        </w:rPr>
-        <w:t xml:space="preserve"> on-line orders.</w:t>
-      </w:r>
-    </w:p>
-    <w:p>
-      <w:pPr>
-        <w:pStyle w:val="a5"/>
-        <w:widowControl/>
-        <w:ind w:left="420" w:firstLineChars="0" w:firstLine="0"/>
-        <w:jc w:val="left"/>
-        <w:rPr>
-          <w:rFonts w:ascii="Times New Roman" w:eastAsia="宋体" w:hAnsi="Times New Roman" w:cs="Times New Roman"/>
-          <w:kern w:val="0"/>
-          <w:sz w:val="24"/>
-        </w:rPr>
-      </w:pPr>
-      <w:r>
-        <w:rPr>
-          <w:rFonts w:ascii="Times New Roman" w:eastAsia="宋体" w:hAnsi="Times New Roman" w:cs="Times New Roman"/>
-          <w:i/>
-          <w:kern w:val="0"/>
-          <w:sz w:val="24"/>
-        </w:rPr>
-        <w:t>Methods</w:t>
-      </w:r>
-      <w:r>
-        <w:rPr>
-          <w:rFonts w:ascii="Times New Roman" w:eastAsia="宋体" w:hAnsi="Times New Roman" w:cs="Times New Roman"/>
-          <w:kern w:val="0"/>
-          <w:sz w:val="24"/>
-        </w:rPr>
-        <w:t>:</w:t>
-      </w:r>
-    </w:p>
-    <w:p>
-      <w:pPr>
-        <w:pStyle w:val="a5"/>
-        <w:widowControl/>
-        <w:numPr>
-          <w:ilvl w:val="0"/>
-          <w:numId w:val="5"/>
-        </w:numPr>
-        <w:ind w:firstLineChars="0"/>
-        <w:jc w:val="left"/>
-        <w:rPr>
-          <w:rFonts w:ascii="Times New Roman" w:eastAsia="宋体" w:hAnsi="Times New Roman" w:cs="Times New Roman"/>
-          <w:kern w:val="0"/>
-          <w:sz w:val="22"/>
-        </w:rPr>
-      </w:pPr>
-      <w:proofErr w:type="spellStart"/>
-      <w:proofErr w:type="gramStart"/>
-      <w:r>
-        <w:rPr>
-          <w:rFonts w:ascii="Times New Roman" w:eastAsia="宋体" w:hAnsi="Times New Roman" w:cs="Times New Roman"/>
-          <w:i/>
-          <w:kern w:val="0"/>
-          <w:sz w:val="24"/>
-        </w:rPr>
-        <w:t>createNewOrder</w:t>
-      </w:r>
-      <w:proofErr w:type="spellEnd"/>
-      <w:r>
-        <w:rPr>
-          <w:rFonts w:ascii="Times New Roman" w:eastAsia="宋体" w:hAnsi="Times New Roman" w:cs="Times New Roman"/>
-          <w:i/>
-          <w:kern w:val="0"/>
-          <w:sz w:val="24"/>
-        </w:rPr>
-        <w:t>(</w:t>
-      </w:r>
-      <w:proofErr w:type="spellStart"/>
-      <w:proofErr w:type="gramEnd"/>
-      <w:r>
-        <w:rPr>
-          <w:rFonts w:ascii="Times New Roman" w:eastAsia="宋体" w:hAnsi="Times New Roman" w:cs="Times New Roman"/>
-          <w:i/>
-          <w:kern w:val="0"/>
-          <w:sz w:val="24"/>
-        </w:rPr>
-        <w:t>customerDetails</w:t>
-      </w:r>
-      <w:proofErr w:type="spellEnd"/>
-      <w:r>
-        <w:rPr>
-          <w:rFonts w:ascii="Times New Roman" w:eastAsia="宋体" w:hAnsi="Times New Roman" w:cs="Times New Roman"/>
-          <w:i/>
-          <w:kern w:val="0"/>
-          <w:sz w:val="24"/>
-        </w:rPr>
-        <w:t xml:space="preserve">: </w:t>
-      </w:r>
-      <w:proofErr w:type="spellStart"/>
-      <w:r>
-        <w:rPr>
-          <w:rFonts w:ascii="Times New Roman" w:eastAsia="宋体" w:hAnsi="Times New Roman" w:cs="Times New Roman"/>
-          <w:i/>
-          <w:kern w:val="0"/>
-          <w:sz w:val="24"/>
-        </w:rPr>
-        <w:t>CustomerDetails</w:t>
-      </w:r>
-      <w:proofErr w:type="spellEnd"/>
-      <w:r>
-        <w:rPr>
-          <w:rFonts w:ascii="Times New Roman" w:eastAsia="宋体" w:hAnsi="Times New Roman" w:cs="Times New Roman"/>
-          <w:i/>
-          <w:kern w:val="0"/>
-          <w:sz w:val="24"/>
-        </w:rPr>
-        <w:t>):Order</w:t>
-      </w:r>
-      <w:r>
-        <w:rPr>
-          <w:rFonts w:ascii="Times New Roman" w:eastAsia="宋体" w:hAnsi="Times New Roman" w:cs="Times New Roman"/>
-          <w:kern w:val="0"/>
-          <w:sz w:val="24"/>
-        </w:rPr>
-        <w:t xml:space="preserve"> </w:t>
-      </w:r>
-    </w:p>
-    <w:p>
-      <w:pPr>
-        <w:pStyle w:val="a5"/>
-        <w:widowControl/>
-        <w:ind w:left="420" w:firstLineChars="0" w:firstLine="0"/>
-        <w:jc w:val="left"/>
-        <w:rPr>
-          <w:rFonts w:ascii="Times New Roman" w:eastAsia="宋体" w:hAnsi="Times New Roman" w:cs="Times New Roman"/>
-          <w:kern w:val="0"/>
-          <w:sz w:val="22"/>
-        </w:rPr>
-      </w:pPr>
-      <w:r>
-        <w:rPr>
-          <w:rFonts w:ascii="Times New Roman" w:eastAsia="宋体" w:hAnsi="Times New Roman" w:cs="Times New Roman"/>
-          <w:kern w:val="0"/>
-          <w:sz w:val="24"/>
-        </w:rPr>
-        <w:t xml:space="preserve">– </w:t>
-      </w:r>
-      <w:r>
-        <w:rPr>
-          <w:rFonts w:ascii="Times New Roman" w:eastAsia="宋体" w:hAnsi="Times New Roman" w:cs="Times New Roman"/>
-          <w:kern w:val="0"/>
-          <w:sz w:val="22"/>
-        </w:rPr>
-        <w:t>creates a new order that can subsequently be filled with specific orde</w:t>
-      </w:r>
-      <w:r>
-        <w:rPr>
-          <w:rFonts w:ascii="Times New Roman" w:eastAsia="宋体" w:hAnsi="Times New Roman" w:cs="Times New Roman"/>
-          <w:kern w:val="0"/>
-          <w:sz w:val="22"/>
-        </w:rPr>
-        <w:t xml:space="preserve">r </w:t>
-      </w:r>
-      <w:r>
-        <w:rPr>
-          <w:rFonts w:ascii="Times New Roman" w:eastAsia="宋体" w:hAnsi="Times New Roman" w:cs="Times New Roman"/>
-          <w:kern w:val="0"/>
-          <w:sz w:val="22"/>
-        </w:rPr>
-        <w:t xml:space="preserve">elements using the other operations. </w:t>
-      </w:r>
-      <w:proofErr w:type="spellStart"/>
-      <w:r>
-        <w:rPr>
-          <w:rFonts w:ascii="Times New Roman" w:eastAsia="宋体" w:hAnsi="Times New Roman" w:cs="Times New Roman"/>
-          <w:kern w:val="0"/>
-          <w:sz w:val="22"/>
-        </w:rPr>
-        <w:t>CustomerDetails</w:t>
-      </w:r>
-      <w:proofErr w:type="spellEnd"/>
-      <w:r>
-        <w:rPr>
-          <w:rFonts w:ascii="Times New Roman" w:eastAsia="宋体" w:hAnsi="Times New Roman" w:cs="Times New Roman"/>
-          <w:kern w:val="0"/>
-          <w:sz w:val="22"/>
-        </w:rPr>
-        <w:t xml:space="preserve"> is a simple class that takes information such as name, address, etc.</w:t>
-      </w:r>
-    </w:p>
-    <w:p>
-      <w:pPr>
-        <w:pStyle w:val="a5"/>
-        <w:widowControl/>
-        <w:numPr>
-          <w:ilvl w:val="0"/>
-          <w:numId w:val="5"/>
-        </w:numPr>
-        <w:ind w:firstLineChars="0"/>
-        <w:jc w:val="left"/>
-        <w:rPr>
-          <w:rFonts w:ascii="Times New Roman" w:eastAsia="宋体" w:hAnsi="Times New Roman" w:cs="Times New Roman"/>
-          <w:kern w:val="0"/>
-          <w:sz w:val="22"/>
-        </w:rPr>
-      </w:pPr>
-      <w:proofErr w:type="spellStart"/>
-      <w:proofErr w:type="gramStart"/>
-      <w:r>
-        <w:rPr>
-          <w:rFonts w:ascii="Times New Roman" w:eastAsia="宋体" w:hAnsi="Times New Roman" w:cs="Times New Roman"/>
-          <w:i/>
-          <w:kern w:val="0"/>
-          <w:sz w:val="24"/>
-        </w:rPr>
-        <w:t>addItem</w:t>
-      </w:r>
-      <w:proofErr w:type="spellEnd"/>
-      <w:r>
-        <w:rPr>
-          <w:rFonts w:ascii="Times New Roman" w:eastAsia="宋体" w:hAnsi="Times New Roman" w:cs="Times New Roman"/>
-          <w:i/>
-          <w:kern w:val="0"/>
-          <w:sz w:val="24"/>
-        </w:rPr>
-        <w:t>(</w:t>
-      </w:r>
-      <w:proofErr w:type="gramEnd"/>
-      <w:r>
-        <w:rPr>
-          <w:rFonts w:ascii="Times New Roman" w:eastAsia="宋体" w:hAnsi="Times New Roman" w:cs="Times New Roman"/>
-          <w:i/>
-          <w:kern w:val="0"/>
-          <w:sz w:val="24"/>
-        </w:rPr>
-        <w:t xml:space="preserve">order: Order, product: </w:t>
-      </w:r>
-      <w:proofErr w:type="spellStart"/>
-      <w:r>
-        <w:rPr>
-          <w:rFonts w:ascii="Times New Roman" w:eastAsia="宋体" w:hAnsi="Times New Roman" w:cs="Times New Roman"/>
-          <w:i/>
-          <w:kern w:val="0"/>
-          <w:sz w:val="24"/>
-        </w:rPr>
-        <w:t>ProductCode</w:t>
-      </w:r>
-      <w:proofErr w:type="spellEnd"/>
-      <w:r>
-        <w:rPr>
-          <w:rFonts w:ascii="Times New Roman" w:eastAsia="宋体" w:hAnsi="Times New Roman" w:cs="Times New Roman"/>
-          <w:i/>
-          <w:kern w:val="0"/>
-          <w:sz w:val="24"/>
-        </w:rPr>
-        <w:t xml:space="preserve">, size: </w:t>
-      </w:r>
-      <w:proofErr w:type="spellStart"/>
-      <w:r>
-        <w:rPr>
-          <w:rFonts w:ascii="Times New Roman" w:eastAsia="宋体" w:hAnsi="Times New Roman" w:cs="Times New Roman"/>
-          <w:i/>
-          <w:kern w:val="0"/>
-          <w:sz w:val="24"/>
-        </w:rPr>
-        <w:t>int</w:t>
-      </w:r>
-      <w:proofErr w:type="spellEnd"/>
-      <w:r>
-        <w:rPr>
-          <w:rFonts w:ascii="Times New Roman" w:eastAsia="宋体" w:hAnsi="Times New Roman" w:cs="Times New Roman"/>
-          <w:i/>
-          <w:kern w:val="0"/>
-          <w:sz w:val="24"/>
-        </w:rPr>
-        <w:t>)</w:t>
-      </w:r>
-      <w:r>
-        <w:rPr>
-          <w:rFonts w:ascii="Times New Roman" w:eastAsia="宋体" w:hAnsi="Times New Roman" w:cs="Times New Roman"/>
-          <w:kern w:val="0"/>
-          <w:sz w:val="24"/>
-        </w:rPr>
-        <w:t xml:space="preserve"> </w:t>
-      </w:r>
-    </w:p>
-    <w:p>
-      <w:pPr>
-        <w:pStyle w:val="a5"/>
-        <w:widowControl/>
-        <w:ind w:left="420" w:firstLineChars="0" w:firstLine="0"/>
-        <w:jc w:val="left"/>
-        <w:rPr>
-          <w:rFonts w:ascii="Times New Roman" w:eastAsia="宋体" w:hAnsi="Times New Roman" w:cs="Times New Roman"/>
-          <w:kern w:val="0"/>
-          <w:sz w:val="22"/>
-        </w:rPr>
-      </w:pPr>
-      <w:r>
-        <w:rPr>
-          <w:rFonts w:ascii="Times New Roman" w:eastAsia="宋体" w:hAnsi="Times New Roman" w:cs="Times New Roman"/>
-          <w:kern w:val="0"/>
-          <w:sz w:val="24"/>
-        </w:rPr>
-        <w:t xml:space="preserve">– </w:t>
-      </w:r>
-      <w:r>
-        <w:rPr>
-          <w:rFonts w:ascii="Times New Roman" w:eastAsia="宋体" w:hAnsi="Times New Roman" w:cs="Times New Roman"/>
-          <w:kern w:val="0"/>
-          <w:sz w:val="22"/>
-        </w:rPr>
-        <w:t>adds the specified item to the specified order</w:t>
-      </w:r>
-      <w:r>
-        <w:rPr>
-          <w:rFonts w:ascii="Times New Roman" w:eastAsia="宋体" w:hAnsi="Times New Roman" w:cs="Times New Roman"/>
-          <w:kern w:val="0"/>
-          <w:sz w:val="22"/>
-        </w:rPr>
-        <w:t>.</w:t>
-      </w:r>
-    </w:p>
-    <w:p>
-      <w:pPr>
-        <w:pStyle w:val="a5"/>
-        <w:widowControl/>
-        <w:numPr>
-          <w:ilvl w:val="0"/>
-          <w:numId w:val="5"/>
-        </w:numPr>
-        <w:ind w:firstLineChars="0"/>
-        <w:jc w:val="left"/>
-        <w:rPr>
-          <w:rFonts w:ascii="Times New Roman" w:eastAsia="宋体" w:hAnsi="Times New Roman" w:cs="Times New Roman"/>
-          <w:kern w:val="0"/>
-          <w:sz w:val="22"/>
-        </w:rPr>
-      </w:pPr>
-      <w:proofErr w:type="spellStart"/>
-      <w:proofErr w:type="gramStart"/>
-      <w:r>
-        <w:rPr>
-          <w:rFonts w:ascii="Times New Roman" w:eastAsia="宋体" w:hAnsi="Times New Roman" w:cs="Times New Roman"/>
-          <w:i/>
-          <w:kern w:val="0"/>
-          <w:sz w:val="24"/>
-        </w:rPr>
-        <w:t>getOrderTotal</w:t>
-      </w:r>
-      <w:proofErr w:type="spellEnd"/>
-      <w:r>
-        <w:rPr>
-          <w:rFonts w:ascii="Times New Roman" w:eastAsia="宋体" w:hAnsi="Times New Roman" w:cs="Times New Roman"/>
-          <w:i/>
-          <w:kern w:val="0"/>
-          <w:sz w:val="24"/>
-        </w:rPr>
-        <w:t>(</w:t>
-      </w:r>
-      <w:proofErr w:type="gramEnd"/>
-      <w:r>
-        <w:rPr>
-          <w:rFonts w:ascii="Times New Roman" w:eastAsia="宋体" w:hAnsi="Times New Roman" w:cs="Times New Roman"/>
-          <w:i/>
-          <w:kern w:val="0"/>
-          <w:sz w:val="24"/>
-        </w:rPr>
-        <w:t>order: Order):Money</w:t>
-      </w:r>
-      <w:r>
-        <w:rPr>
-          <w:rFonts w:ascii="Times New Roman" w:eastAsia="宋体" w:hAnsi="Times New Roman" w:cs="Times New Roman"/>
-          <w:kern w:val="0"/>
-          <w:sz w:val="24"/>
-        </w:rPr>
-        <w:t xml:space="preserve"> </w:t>
-      </w:r>
-    </w:p>
-    <w:p>
-      <w:pPr>
-        <w:pStyle w:val="a5"/>
-        <w:widowControl/>
-        <w:ind w:left="420" w:firstLineChars="0" w:firstLine="0"/>
-        <w:jc w:val="left"/>
-        <w:rPr>
-          <w:rFonts w:ascii="Times New Roman" w:eastAsia="宋体" w:hAnsi="Times New Roman" w:cs="Times New Roman"/>
-          <w:kern w:val="0"/>
-          <w:sz w:val="22"/>
-        </w:rPr>
-      </w:pPr>
-      <w:r>
-        <w:rPr>
-          <w:rFonts w:ascii="Times New Roman" w:eastAsia="宋体" w:hAnsi="Times New Roman" w:cs="Times New Roman"/>
-          <w:kern w:val="0"/>
-          <w:sz w:val="24"/>
-        </w:rPr>
-        <w:t>– c</w:t>
-      </w:r>
-      <w:r>
-        <w:rPr>
-          <w:rFonts w:ascii="Times New Roman" w:eastAsia="宋体" w:hAnsi="Times New Roman" w:cs="Times New Roman"/>
-          <w:kern w:val="0"/>
-          <w:sz w:val="22"/>
-        </w:rPr>
-        <w:t>alculates the total price of the given order in a format that can be passed to the payment service.</w:t>
-      </w:r>
-    </w:p>
-    <w:p>
-      <w:pPr>
-        <w:pStyle w:val="a5"/>
-        <w:widowControl/>
-        <w:numPr>
-          <w:ilvl w:val="0"/>
-          <w:numId w:val="5"/>
-        </w:numPr>
-        <w:ind w:firstLineChars="0"/>
-        <w:jc w:val="left"/>
-        <w:rPr>
-          <w:rFonts w:ascii="Times New Roman" w:eastAsia="宋体" w:hAnsi="Times New Roman" w:cs="Times New Roman"/>
-          <w:kern w:val="0"/>
-          <w:sz w:val="24"/>
-        </w:rPr>
-      </w:pPr>
-      <w:proofErr w:type="spellStart"/>
-      <w:proofErr w:type="gramStart"/>
-      <w:r>
-        <w:rPr>
-          <w:rFonts w:ascii="Times New Roman" w:eastAsia="宋体" w:hAnsi="Times New Roman" w:cs="Times New Roman"/>
-          <w:i/>
-          <w:kern w:val="0"/>
-          <w:sz w:val="24"/>
-        </w:rPr>
-        <w:t>submitOrder</w:t>
-      </w:r>
-      <w:proofErr w:type="spellEnd"/>
-      <w:r>
-        <w:rPr>
-          <w:rFonts w:ascii="Times New Roman" w:eastAsia="宋体" w:hAnsi="Times New Roman" w:cs="Times New Roman"/>
-          <w:i/>
-          <w:kern w:val="0"/>
-          <w:sz w:val="24"/>
-        </w:rPr>
-        <w:t>(</w:t>
-      </w:r>
-      <w:proofErr w:type="gramEnd"/>
-      <w:r>
-        <w:rPr>
-          <w:rFonts w:ascii="Times New Roman" w:eastAsia="宋体" w:hAnsi="Times New Roman" w:cs="Times New Roman"/>
-          <w:i/>
-          <w:kern w:val="0"/>
-          <w:sz w:val="24"/>
-        </w:rPr>
-        <w:t xml:space="preserve">order: Order, </w:t>
-      </w:r>
-      <w:proofErr w:type="spellStart"/>
-      <w:r>
-        <w:rPr>
-          <w:rFonts w:ascii="Times New Roman" w:eastAsia="宋体" w:hAnsi="Times New Roman" w:cs="Times New Roman"/>
-          <w:i/>
-          <w:kern w:val="0"/>
-          <w:sz w:val="24"/>
-        </w:rPr>
-        <w:t>paymentConfirmation</w:t>
-      </w:r>
-      <w:proofErr w:type="spellEnd"/>
-      <w:r>
-        <w:rPr>
-          <w:rFonts w:ascii="Times New Roman" w:eastAsia="宋体" w:hAnsi="Times New Roman" w:cs="Times New Roman"/>
-          <w:i/>
-          <w:kern w:val="0"/>
-          <w:sz w:val="24"/>
-        </w:rPr>
-        <w:t xml:space="preserve">: </w:t>
-      </w:r>
-      <w:proofErr w:type="spellStart"/>
-      <w:r>
-        <w:rPr>
-          <w:rFonts w:ascii="Times New Roman" w:eastAsia="宋体" w:hAnsi="Times New Roman" w:cs="Times New Roman"/>
-          <w:i/>
-          <w:kern w:val="0"/>
-          <w:sz w:val="24"/>
-        </w:rPr>
-        <w:t>PaymentConfirmation</w:t>
-      </w:r>
-      <w:proofErr w:type="spellEnd"/>
-      <w:r>
-        <w:rPr>
-          <w:rFonts w:ascii="Times New Roman" w:eastAsia="宋体" w:hAnsi="Times New Roman" w:cs="Times New Roman"/>
-          <w:i/>
-          <w:kern w:val="0"/>
-          <w:sz w:val="24"/>
-        </w:rPr>
-        <w:t xml:space="preserve">) : </w:t>
-      </w:r>
-      <w:proofErr w:type="spellStart"/>
-      <w:r>
-        <w:rPr>
-          <w:rFonts w:ascii="Times New Roman" w:eastAsia="宋体" w:hAnsi="Times New Roman" w:cs="Times New Roman"/>
-          <w:i/>
-          <w:kern w:val="0"/>
-          <w:sz w:val="24"/>
-        </w:rPr>
-        <w:t>boolean</w:t>
-      </w:r>
-      <w:proofErr w:type="spellEnd"/>
-      <w:r>
-        <w:rPr>
-          <w:rFonts w:ascii="Times New Roman" w:eastAsia="宋体" w:hAnsi="Times New Roman" w:cs="Times New Roman"/>
-          <w:kern w:val="0"/>
-          <w:sz w:val="24"/>
-        </w:rPr>
-        <w:t xml:space="preserve"> </w:t>
-      </w:r>
-    </w:p>
-    <w:p>
-      <w:pPr>
-        <w:pStyle w:val="a5"/>
-        <w:widowControl/>
-        <w:ind w:left="420" w:firstLineChars="0" w:firstLine="0"/>
-        <w:jc w:val="left"/>
-        <w:rPr>
-          <w:rFonts w:ascii="Times New Roman" w:eastAsia="宋体" w:hAnsi="Times New Roman" w:cs="Times New Roman"/>
-          <w:kern w:val="0"/>
-          <w:sz w:val="24"/>
-        </w:rPr>
-      </w:pPr>
-      <w:r>
-        <w:rPr>
-          <w:rFonts w:ascii="Times New Roman" w:eastAsia="宋体" w:hAnsi="Times New Roman" w:cs="Times New Roman"/>
-          <w:kern w:val="0"/>
-          <w:sz w:val="24"/>
-        </w:rPr>
-        <w:t xml:space="preserve">– </w:t>
-      </w:r>
-      <w:r>
-        <w:rPr>
-          <w:rFonts w:ascii="Times New Roman" w:eastAsia="宋体" w:hAnsi="Times New Roman" w:cs="Times New Roman"/>
-          <w:kern w:val="0"/>
-          <w:sz w:val="22"/>
-        </w:rPr>
-        <w:t>triggers the delivery of the specified order given a secure payment confirmation code (which can be obtained from the payment service). Returns true if the order was successfully moved to fulfilment state. After this, you can no longer add items to the order.</w:t>
-      </w:r>
-    </w:p>
-    <w:p>
-      <w:pPr>
-        <w:widowControl/>
-        <w:jc w:val="left"/>
-        <w:rPr>
-          <w:rFonts w:ascii="宋体" w:eastAsia="宋体" w:hAnsi="宋体" w:cs="宋体" w:hint="eastAsia"/>
-          <w:kern w:val="0"/>
-          <w:sz w:val="22"/>
-        </w:rPr>
-      </w:pPr>
-    </w:p>
-    <w:p>
-      <w:pPr>
-        <w:pStyle w:val="a5"/>
-        <w:widowControl/>
-        <w:numPr>
-          <w:ilvl w:val="0"/>
-          <w:numId w:val="1"/>
-        </w:numPr>
-        <w:ind w:firstLineChars="0"/>
-        <w:jc w:val="left"/>
-        <w:rPr>
-          <w:rFonts w:ascii="Times New Roman" w:eastAsia="宋体" w:hAnsi="Times New Roman" w:cs="Times New Roman"/>
-          <w:kern w:val="0"/>
-          <w:sz w:val="24"/>
-        </w:rPr>
-      </w:pPr>
-      <w:r>
-        <w:rPr>
-          <w:rFonts w:ascii="Times New Roman" w:eastAsia="宋体" w:hAnsi="Times New Roman" w:cs="Times New Roman"/>
-          <w:kern w:val="0"/>
-          <w:sz w:val="24"/>
-        </w:rPr>
-        <w:t>Payment System API</w:t>
-      </w:r>
-    </w:p>
-    <w:p>
-      <w:pPr>
-        <w:pStyle w:val="a5"/>
-        <w:widowControl/>
-        <w:ind w:left="420" w:firstLineChars="0" w:firstLine="0"/>
-        <w:jc w:val="left"/>
-        <w:rPr>
-          <w:rFonts w:ascii="宋体" w:eastAsia="宋体" w:hAnsi="宋体" w:cs="宋体"/>
-          <w:kern w:val="0"/>
-          <w:sz w:val="24"/>
-        </w:rPr>
-      </w:pPr>
-      <w:r>
-        <w:rPr>
-          <w:rFonts w:ascii="宋体" w:eastAsia="宋体" w:hAnsi="宋体" w:cs="宋体"/>
-          <w:kern w:val="0"/>
-          <w:sz w:val="24"/>
-        </w:rPr>
-        <w:t>A</w:t>
-      </w:r>
-      <w:r>
-        <w:rPr>
-          <w:rFonts w:ascii="宋体" w:eastAsia="宋体" w:hAnsi="宋体" w:cs="宋体"/>
-          <w:kern w:val="0"/>
-          <w:sz w:val="24"/>
-        </w:rPr>
-        <w:t xml:space="preserve">n external API that handles credit card payments. </w:t>
-      </w:r>
-    </w:p>
-    <w:p>
-      <w:pPr>
-        <w:pStyle w:val="a5"/>
-        <w:widowControl/>
-        <w:ind w:left="420" w:firstLineChars="0" w:firstLine="0"/>
-        <w:jc w:val="left"/>
-        <w:rPr>
-          <w:rFonts w:ascii="Times New Roman" w:eastAsia="宋体" w:hAnsi="Times New Roman" w:cs="Times New Roman" w:hint="eastAsia"/>
-          <w:kern w:val="0"/>
-          <w:sz w:val="24"/>
-        </w:rPr>
-      </w:pPr>
-      <w:r>
-        <w:rPr>
-          <w:rFonts w:ascii="Times New Roman" w:eastAsia="宋体" w:hAnsi="Times New Roman" w:cs="Times New Roman"/>
-          <w:i/>
-          <w:kern w:val="0"/>
-          <w:sz w:val="24"/>
-        </w:rPr>
-        <w:t>Methods</w:t>
-      </w:r>
-      <w:r>
-        <w:rPr>
-          <w:rFonts w:ascii="Times New Roman" w:eastAsia="宋体" w:hAnsi="Times New Roman" w:cs="Times New Roman"/>
-          <w:kern w:val="0"/>
-          <w:sz w:val="24"/>
-        </w:rPr>
-        <w:t>:</w:t>
-      </w:r>
-    </w:p>
-    <w:p>
-      <w:pPr>
-        <w:pStyle w:val="a5"/>
-        <w:widowControl/>
-        <w:numPr>
-          <w:ilvl w:val="0"/>
-          <w:numId w:val="7"/>
-        </w:numPr>
-        <w:ind w:firstLineChars="0"/>
-        <w:jc w:val="left"/>
-        <w:rPr>
-          <w:rFonts w:ascii="Times New Roman" w:eastAsia="宋体" w:hAnsi="Times New Roman" w:cs="Times New Roman"/>
-          <w:kern w:val="0"/>
-          <w:sz w:val="24"/>
-        </w:rPr>
-      </w:pPr>
-      <w:proofErr w:type="spellStart"/>
-      <w:proofErr w:type="gramStart"/>
-      <w:r>
-        <w:rPr>
-          <w:rFonts w:ascii="Times New Roman" w:eastAsia="宋体" w:hAnsi="Times New Roman" w:cs="Times New Roman"/>
-          <w:i/>
-          <w:kern w:val="0"/>
-          <w:sz w:val="24"/>
-        </w:rPr>
-        <w:t>processPayment</w:t>
-      </w:r>
-      <w:proofErr w:type="spellEnd"/>
-      <w:r>
-        <w:rPr>
-          <w:rFonts w:ascii="Times New Roman" w:eastAsia="宋体" w:hAnsi="Times New Roman" w:cs="Times New Roman"/>
-          <w:i/>
-          <w:kern w:val="0"/>
-          <w:sz w:val="24"/>
-        </w:rPr>
-        <w:t>(</w:t>
-      </w:r>
-      <w:proofErr w:type="spellStart"/>
-      <w:proofErr w:type="gramEnd"/>
-      <w:r>
-        <w:rPr>
-          <w:rFonts w:ascii="Times New Roman" w:eastAsia="宋体" w:hAnsi="Times New Roman" w:cs="Times New Roman"/>
-          <w:i/>
-          <w:kern w:val="0"/>
-          <w:sz w:val="24"/>
-        </w:rPr>
-        <w:t>creditCardDetails</w:t>
-      </w:r>
-      <w:proofErr w:type="spellEnd"/>
-      <w:r>
-        <w:rPr>
-          <w:rFonts w:ascii="Times New Roman" w:eastAsia="宋体" w:hAnsi="Times New Roman" w:cs="Times New Roman"/>
-          <w:i/>
-          <w:kern w:val="0"/>
-          <w:sz w:val="24"/>
-        </w:rPr>
-        <w:t xml:space="preserve">: </w:t>
-      </w:r>
-      <w:proofErr w:type="spellStart"/>
-      <w:r>
-        <w:rPr>
-          <w:rFonts w:ascii="Times New Roman" w:eastAsia="宋体" w:hAnsi="Times New Roman" w:cs="Times New Roman"/>
-          <w:i/>
-          <w:kern w:val="0"/>
-          <w:sz w:val="24"/>
-        </w:rPr>
-        <w:t>CardDetails</w:t>
-      </w:r>
-      <w:proofErr w:type="spellEnd"/>
-      <w:r>
-        <w:rPr>
-          <w:rFonts w:ascii="Times New Roman" w:eastAsia="宋体" w:hAnsi="Times New Roman" w:cs="Times New Roman"/>
-          <w:i/>
-          <w:kern w:val="0"/>
-          <w:sz w:val="24"/>
-        </w:rPr>
-        <w:t xml:space="preserve">, amount: Money) : </w:t>
-      </w:r>
-      <w:proofErr w:type="spellStart"/>
-      <w:r>
-        <w:rPr>
-          <w:rFonts w:ascii="Times New Roman" w:eastAsia="宋体" w:hAnsi="Times New Roman" w:cs="Times New Roman"/>
-          <w:i/>
-          <w:kern w:val="0"/>
-          <w:sz w:val="24"/>
-        </w:rPr>
-        <w:t>PaymentConfirmation</w:t>
-      </w:r>
-      <w:proofErr w:type="spellEnd"/>
-      <w:r>
-        <w:rPr>
-          <w:rFonts w:ascii="Times New Roman" w:eastAsia="宋体" w:hAnsi="Times New Roman" w:cs="Times New Roman"/>
-          <w:kern w:val="0"/>
-          <w:sz w:val="24"/>
-        </w:rPr>
-        <w:t xml:space="preserve"> </w:t>
-      </w:r>
-    </w:p>
-    <w:p>
-      <w:pPr>
-        <w:pStyle w:val="a5"/>
-        <w:widowControl/>
-        <w:ind w:left="360" w:firstLineChars="0" w:firstLine="0"/>
-        <w:jc w:val="left"/>
-        <w:rPr>
-          <w:rFonts w:ascii="Times New Roman" w:eastAsia="宋体" w:hAnsi="Times New Roman" w:cs="Times New Roman"/>
-          <w:kern w:val="0"/>
-          <w:sz w:val="24"/>
-        </w:rPr>
-      </w:pPr>
-      <w:r>
-        <w:rPr>
-          <w:rFonts w:ascii="Times New Roman" w:eastAsia="宋体" w:hAnsi="Times New Roman" w:cs="Times New Roman"/>
-          <w:kern w:val="0"/>
-          <w:sz w:val="22"/>
-        </w:rPr>
-        <w:t xml:space="preserve">– processes the specified payment and returns a payment confirmation if successful (or null if the payment was declined for any reason). </w:t>
-      </w:r>
-      <w:proofErr w:type="spellStart"/>
-      <w:r>
-        <w:rPr>
-          <w:rFonts w:ascii="Times New Roman" w:eastAsia="宋体" w:hAnsi="Times New Roman" w:cs="Times New Roman"/>
-          <w:kern w:val="0"/>
-          <w:sz w:val="22"/>
-        </w:rPr>
-        <w:t>CardDetails</w:t>
-      </w:r>
-      <w:proofErr w:type="spellEnd"/>
-      <w:r>
-        <w:rPr>
-          <w:rFonts w:ascii="Times New Roman" w:eastAsia="宋体" w:hAnsi="Times New Roman" w:cs="Times New Roman"/>
-          <w:kern w:val="0"/>
-          <w:sz w:val="22"/>
-        </w:rPr>
-        <w:t xml:space="preserve"> is a class with field for the usual card information.</w:t>
-      </w:r>
-    </w:p>
-    <w:p>
-      <w:pPr>
-        <w:widowControl/>
-        <w:jc w:val="left"/>
-        <w:rPr>
-          <w:rFonts w:ascii="Times New Roman" w:eastAsia="宋体" w:hAnsi="Times New Roman" w:cs="Times New Roman" w:hint="eastAsia"/>
-          <w:kern w:val="0"/>
-          <w:sz w:val="24"/>
-        </w:rPr>
-      </w:pPr>
-    </w:p>
-    <w:p>
-      <w:pPr>
-        <w:jc w:val="left"/>
-        <w:rPr>
-          <w:rFonts w:ascii="Times New Roman" w:hAnsi="Times New Roman" w:cs="Times New Roman"/>
-          <w:sz w:val="24"/>
-        </w:rPr>
-      </w:pPr>
-    </w:p>
-    <w:p>
-      <w:pPr>
-        <w:jc w:val="left"/>
-        <w:rPr>
-          <w:rFonts w:ascii="Times New Roman" w:hAnsi="Times New Roman" w:cs="Times New Roman"/>
-          <w:sz w:val="24"/>
-        </w:rPr>
-      </w:pPr>
-      <w:r>
-        <w:rPr>
-          <w:rFonts w:ascii="Times New Roman" w:hAnsi="Times New Roman" w:cs="Times New Roman"/>
-          <w:b/>
-          <w:sz w:val="24"/>
-        </w:rPr>
-        <w:t>Data analysis</w:t>
-      </w:r>
-      <w:r>
-        <w:rPr>
-          <w:rFonts w:ascii="Times New Roman" w:hAnsi="Times New Roman" w:cs="Times New Roman"/>
-          <w:sz w:val="24"/>
-        </w:rPr>
-        <w:t>:</w:t>
-      </w:r>
-    </w:p>
-    <w:p>
-      <w:pPr>
-        <w:jc w:val="left"/>
-        <w:rPr>
-          <w:rFonts w:ascii="Times New Roman" w:hAnsi="Times New Roman" w:cs="Times New Roman"/>
-          <w:sz w:val="24"/>
-        </w:rPr>
-      </w:pPr>
-      <w:r>
-        <w:rPr>
-          <w:rFonts w:ascii="Times New Roman" w:hAnsi="Times New Roman" w:cs="Times New Roman" w:hint="eastAsia"/>
-          <w:sz w:val="24"/>
-        </w:rPr>
-        <w:t>T</w:t>
-      </w:r>
-      <w:r>
-        <w:rPr>
-          <w:rFonts w:ascii="Times New Roman" w:hAnsi="Times New Roman" w:cs="Times New Roman"/>
-          <w:sz w:val="24"/>
-        </w:rPr>
-        <w:t xml:space="preserve">he aim of </w:t>
-      </w:r>
-      <w:r>
-        <w:rPr>
-          <w:rFonts w:ascii="Times New Roman" w:hAnsi="Times New Roman" w:cs="Times New Roman"/>
-          <w:sz w:val="24"/>
-        </w:rPr>
-        <w:t xml:space="preserve">this </w:t>
-      </w:r>
-      <w:r>
-        <w:rPr>
-          <w:rFonts w:ascii="Times New Roman" w:hAnsi="Times New Roman" w:cs="Times New Roman"/>
-          <w:sz w:val="24"/>
-        </w:rPr>
-        <w:t xml:space="preserve">data analysis is to </w:t>
-      </w:r>
-      <w:r>
-        <w:rPr>
-          <w:rFonts w:ascii="Times New Roman" w:hAnsi="Times New Roman" w:cs="Times New Roman"/>
-          <w:sz w:val="24"/>
-        </w:rPr>
-        <w:t xml:space="preserve">find </w:t>
-      </w:r>
-      <w:r>
-        <w:rPr>
-          <w:rFonts w:ascii="Times New Roman" w:hAnsi="Times New Roman" w:cs="Times New Roman"/>
-          <w:sz w:val="24"/>
-        </w:rPr>
-        <w:t xml:space="preserve">statistical </w:t>
-      </w:r>
-      <w:r>
-        <w:rPr>
-          <w:rFonts w:ascii="Times New Roman" w:hAnsi="Times New Roman" w:cs="Times New Roman"/>
-          <w:sz w:val="24"/>
-        </w:rPr>
-        <w:t>evidence</w:t>
-      </w:r>
-      <w:r>
-        <w:rPr>
-          <w:rFonts w:ascii="Times New Roman" w:hAnsi="Times New Roman" w:cs="Times New Roman"/>
-          <w:sz w:val="24"/>
-        </w:rPr>
-        <w:t>s</w:t>
-      </w:r>
-      <w:r>
-        <w:rPr>
-          <w:rFonts w:ascii="Times New Roman" w:hAnsi="Times New Roman" w:cs="Times New Roman"/>
-          <w:sz w:val="24"/>
-        </w:rPr>
-        <w:t xml:space="preserve"> which give </w:t>
-      </w:r>
-      <w:proofErr w:type="gramStart"/>
-      <w:r>
-        <w:rPr>
-          <w:rFonts w:ascii="Times New Roman" w:hAnsi="Times New Roman" w:cs="Times New Roman"/>
-          <w:sz w:val="24"/>
-        </w:rPr>
-        <w:t>an</w:t>
-      </w:r>
-      <w:proofErr w:type="gramEnd"/>
-      <w:r>
-        <w:rPr>
-          <w:rFonts w:ascii="Times New Roman" w:hAnsi="Times New Roman" w:cs="Times New Roman"/>
-          <w:sz w:val="24"/>
-        </w:rPr>
-        <w:t xml:space="preserve"> rough idea about </w:t>
+      <w:r>
+        <w:rPr>
+          <w:rFonts w:ascii="Times New Roman" w:hAnsi="Times New Roman" w:cs="Times New Roman"/>
+          <w:sz w:val="24"/>
+        </w:rPr>
+        <w:t xml:space="preserve">rough idea about </w:t>
       </w:r>
       <w:r>
         <w:rPr>
@@ -3393,60 +1960,87 @@
         <w:ind w:firstLineChars="0"/>
         <w:jc w:val="left"/>
         <w:rPr>
+          <w:rFonts w:ascii="Times New Roman" w:hAnsi="Times New Roman" w:cs="Times New Roman"/>
+          <w:sz w:val="24"/>
+        </w:rPr>
+      </w:pPr>
+      <w:r>
+        <w:rPr>
           <w:rFonts w:ascii="Times New Roman" w:hAnsi="Times New Roman" w:cs="Times New Roman" w:hint="eastAsia"/>
           <w:sz w:val="24"/>
         </w:rPr>
-      </w:pPr>
-      <w:r>
+        <w:t>A</w:t>
+      </w:r>
+      <w:r>
+        <w:rPr>
+          <w:rFonts w:ascii="Times New Roman" w:hAnsi="Times New Roman" w:cs="Times New Roman"/>
+          <w:sz w:val="24"/>
+        </w:rPr>
+        <w:t>ssuming th</w:t>
+      </w:r>
+      <w:r>
+        <w:rPr>
+          <w:rFonts w:ascii="Times New Roman" w:hAnsi="Times New Roman" w:cs="Times New Roman"/>
+          <w:sz w:val="24"/>
+        </w:rPr>
+        <w:t xml:space="preserve">at each </w:t>
+      </w:r>
+      <w:r>
+        <w:rPr>
+          <w:rFonts w:ascii="Times New Roman" w:hAnsi="Times New Roman" w:cs="Times New Roman"/>
+          <w:sz w:val="24"/>
+        </w:rPr>
+        <w:t xml:space="preserve">purchasing </w:t>
+      </w:r>
+      <w:r>
+        <w:rPr>
+          <w:rFonts w:ascii="Times New Roman" w:hAnsi="Times New Roman" w:cs="Times New Roman"/>
+          <w:sz w:val="24"/>
+        </w:rPr>
+        <w:t>process contains 10 requests to the CPU.</w:t>
+      </w:r>
+    </w:p>
+    <w:p>
+      <w:pPr>
+        <w:jc w:val="left"/>
+        <w:rPr>
+          <w:rFonts w:ascii="Times New Roman" w:hAnsi="Times New Roman" w:cs="Times New Roman"/>
+          <w:sz w:val="24"/>
+        </w:rPr>
+      </w:pPr>
+    </w:p>
+    <w:p>
+      <w:pPr>
+        <w:jc w:val="left"/>
+        <w:rPr>
+          <w:rFonts w:ascii="Times New Roman" w:hAnsi="Times New Roman" w:cs="Times New Roman"/>
+          <w:sz w:val="24"/>
+        </w:rPr>
+      </w:pPr>
+    </w:p>
+    <w:p>
+      <w:pPr>
+        <w:jc w:val="left"/>
+        <w:rPr>
+          <w:rFonts w:ascii="Times New Roman" w:hAnsi="Times New Roman" w:cs="Times New Roman"/>
+          <w:sz w:val="24"/>
+        </w:rPr>
+      </w:pPr>
+    </w:p>
+    <w:p>
+      <w:pPr>
+        <w:jc w:val="left"/>
+        <w:rPr>
+          <w:rFonts w:ascii="Times New Roman" w:hAnsi="Times New Roman" w:cs="Times New Roman"/>
+          <w:sz w:val="24"/>
+        </w:rPr>
+      </w:pPr>
+    </w:p>
+    <w:p>
+      <w:pPr>
+        <w:jc w:val="left"/>
         <w:rPr>
           <w:rFonts w:ascii="Times New Roman" w:hAnsi="Times New Roman" w:cs="Times New Roman" w:hint="eastAsia"/>
-          <w:sz w:val="24"/>
-        </w:rPr>
-        <w:t>A</w:t>
-      </w:r>
-      <w:r>
-        <w:rPr>
-          <w:rFonts w:ascii="Times New Roman" w:hAnsi="Times New Roman" w:cs="Times New Roman"/>
-          <w:sz w:val="24"/>
-        </w:rPr>
-        <w:t>ssuming th</w:t>
-      </w:r>
-      <w:r>
-        <w:rPr>
-          <w:rFonts w:ascii="Times New Roman" w:hAnsi="Times New Roman" w:cs="Times New Roman"/>
-          <w:sz w:val="24"/>
-        </w:rPr>
-        <w:t xml:space="preserve">at each </w:t>
-      </w:r>
-      <w:r>
-        <w:rPr>
-          <w:rFonts w:ascii="Times New Roman" w:hAnsi="Times New Roman" w:cs="Times New Roman"/>
-          <w:sz w:val="24"/>
-        </w:rPr>
-        <w:t xml:space="preserve">purchasing </w:t>
-      </w:r>
-      <w:r>
-        <w:rPr>
-          <w:rFonts w:ascii="Times New Roman" w:hAnsi="Times New Roman" w:cs="Times New Roman"/>
-          <w:sz w:val="24"/>
-        </w:rPr>
-        <w:t>process contains 10 requests to the CPU.</w:t>
-      </w:r>
-    </w:p>
-    <w:p>
-      <w:pPr>
-        <w:jc w:val="left"/>
-        <w:rPr>
-          <w:rFonts w:ascii="Times New Roman" w:hAnsi="Times New Roman" w:cs="Times New Roman" w:hint="eastAsia"/>
-          <w:sz w:val="24"/>
-        </w:rPr>
-      </w:pPr>
-    </w:p>
-    <w:p>
-      <w:pPr>
-        <w:jc w:val="left"/>
-        <w:rPr>
-          <w:rFonts w:ascii="Times New Roman" w:hAnsi="Times New Roman" w:cs="Times New Roman"/>
           <w:sz w:val="24"/>
         </w:rPr>
       </w:pPr>
@@ -3483,6 +2077,7 @@
                 <w:rFonts w:ascii="Times New Roman" w:hAnsi="Times New Roman" w:cs="Times New Roman" w:hint="eastAsia"/>
                 <w:sz w:val="24"/>
               </w:rPr>
+              <w:lastRenderedPageBreak/>
               <w:t>R</w:t>
             </w:r>
             <w:r>
@@ -3551,7 +2146,7 @@
             <w:pPr>
               <w:jc w:val="center"/>
               <w:rPr>
-                <w:rFonts w:ascii="Times New Roman" w:hAnsi="Times New Roman" w:cs="Times New Roman" w:hint="eastAsia"/>
+                <w:rFonts w:ascii="Times New Roman" w:hAnsi="Times New Roman" w:cs="Times New Roman"/>
                 <w:sz w:val="24"/>
               </w:rPr>
             </w:pPr>
@@ -3607,7 +2202,7 @@
             <w:pPr>
               <w:jc w:val="center"/>
               <w:rPr>
-                <w:rFonts w:ascii="Times New Roman" w:hAnsi="Times New Roman" w:cs="Times New Roman" w:hint="eastAsia"/>
+                <w:rFonts w:ascii="Times New Roman" w:hAnsi="Times New Roman" w:cs="Times New Roman"/>
                 <w:sz w:val="24"/>
               </w:rPr>
             </w:pPr>
@@ -3658,7 +2253,7 @@
             <w:pPr>
               <w:jc w:val="center"/>
               <w:rPr>
-                <w:rFonts w:ascii="Times New Roman" w:hAnsi="Times New Roman" w:cs="Times New Roman" w:hint="eastAsia"/>
+                <w:rFonts w:ascii="Times New Roman" w:hAnsi="Times New Roman" w:cs="Times New Roman"/>
                 <w:sz w:val="24"/>
               </w:rPr>
             </w:pPr>
@@ -3756,7 +2351,7 @@
             <w:pPr>
               <w:jc w:val="center"/>
               <w:rPr>
-                <w:rFonts w:ascii="Times New Roman" w:hAnsi="Times New Roman" w:cs="Times New Roman" w:hint="eastAsia"/>
+                <w:rFonts w:ascii="Times New Roman" w:hAnsi="Times New Roman" w:cs="Times New Roman"/>
                 <w:sz w:val="24"/>
               </w:rPr>
             </w:pPr>
@@ -3807,7 +2402,7 @@
             <w:pPr>
               <w:jc w:val="center"/>
               <w:rPr>
-                <w:rFonts w:ascii="Times New Roman" w:hAnsi="Times New Roman" w:cs="Times New Roman" w:hint="eastAsia"/>
+                <w:rFonts w:ascii="Times New Roman" w:hAnsi="Times New Roman" w:cs="Times New Roman"/>
                 <w:sz w:val="24"/>
               </w:rPr>
             </w:pPr>
@@ -3905,7 +2500,7 @@
             <w:pPr>
               <w:jc w:val="center"/>
               <w:rPr>
-                <w:rFonts w:ascii="Times New Roman" w:hAnsi="Times New Roman" w:cs="Times New Roman" w:hint="eastAsia"/>
+                <w:rFonts w:ascii="Times New Roman" w:hAnsi="Times New Roman" w:cs="Times New Roman"/>
                 <w:sz w:val="24"/>
               </w:rPr>
             </w:pPr>
@@ -3963,7 +2558,7 @@
             <w:pPr>
               <w:jc w:val="center"/>
               <w:rPr>
-                <w:rFonts w:ascii="Times New Roman" w:hAnsi="Times New Roman" w:cs="Times New Roman" w:hint="eastAsia"/>
+                <w:rFonts w:ascii="Times New Roman" w:hAnsi="Times New Roman" w:cs="Times New Roman"/>
                 <w:sz w:val="24"/>
               </w:rPr>
             </w:pPr>
@@ -4068,7 +2663,7 @@
             <w:pPr>
               <w:jc w:val="center"/>
               <w:rPr>
-                <w:rFonts w:ascii="Times New Roman" w:hAnsi="Times New Roman" w:cs="Times New Roman" w:hint="eastAsia"/>
+                <w:rFonts w:ascii="Times New Roman" w:hAnsi="Times New Roman" w:cs="Times New Roman"/>
                 <w:sz w:val="24"/>
               </w:rPr>
             </w:pPr>
@@ -4098,7 +2693,7 @@
             <w:pPr>
               <w:jc w:val="center"/>
               <w:rPr>
-                <w:rFonts w:ascii="Times New Roman" w:hAnsi="Times New Roman" w:cs="Times New Roman" w:hint="eastAsia"/>
+                <w:rFonts w:ascii="Times New Roman" w:hAnsi="Times New Roman" w:cs="Times New Roman"/>
                 <w:sz w:val="24"/>
               </w:rPr>
             </w:pPr>
@@ -4126,7 +2721,7 @@
             <w:pPr>
               <w:jc w:val="center"/>
               <w:rPr>
-                <w:rFonts w:ascii="Times New Roman" w:hAnsi="Times New Roman" w:cs="Times New Roman" w:hint="eastAsia"/>
+                <w:rFonts w:ascii="Times New Roman" w:hAnsi="Times New Roman" w:cs="Times New Roman"/>
                 <w:sz w:val="24"/>
               </w:rPr>
             </w:pPr>
@@ -4231,7 +2826,7 @@
             <w:pPr>
               <w:jc w:val="center"/>
               <w:rPr>
-                <w:rFonts w:ascii="Times New Roman" w:hAnsi="Times New Roman" w:cs="Times New Roman" w:hint="eastAsia"/>
+                <w:rFonts w:ascii="Times New Roman" w:hAnsi="Times New Roman" w:cs="Times New Roman"/>
                 <w:sz w:val="24"/>
               </w:rPr>
             </w:pPr>
@@ -4261,7 +2856,7 @@
             <w:pPr>
               <w:jc w:val="center"/>
               <w:rPr>
-                <w:rFonts w:ascii="Times New Roman" w:hAnsi="Times New Roman" w:cs="Times New Roman" w:hint="eastAsia"/>
+                <w:rFonts w:ascii="Times New Roman" w:hAnsi="Times New Roman" w:cs="Times New Roman"/>
                 <w:sz w:val="24"/>
               </w:rPr>
             </w:pPr>
@@ -4387,7 +2982,7 @@
             <w:pPr>
               <w:jc w:val="center"/>
               <w:rPr>
-                <w:rFonts w:ascii="Times New Roman" w:hAnsi="Times New Roman" w:cs="Times New Roman" w:hint="eastAsia"/>
+                <w:rFonts w:ascii="Times New Roman" w:hAnsi="Times New Roman" w:cs="Times New Roman"/>
                 <w:sz w:val="24"/>
               </w:rPr>
             </w:pPr>
@@ -4417,7 +3012,7 @@
             <w:pPr>
               <w:jc w:val="center"/>
               <w:rPr>
-                <w:rFonts w:ascii="Times New Roman" w:hAnsi="Times New Roman" w:cs="Times New Roman" w:hint="eastAsia"/>
+                <w:rFonts w:ascii="Times New Roman" w:hAnsi="Times New Roman" w:cs="Times New Roman"/>
                 <w:sz w:val="24"/>
               </w:rPr>
             </w:pPr>
@@ -4543,7 +3138,7 @@
             <w:pPr>
               <w:jc w:val="center"/>
               <w:rPr>
-                <w:rFonts w:ascii="Times New Roman" w:hAnsi="Times New Roman" w:cs="Times New Roman" w:hint="eastAsia"/>
+                <w:rFonts w:ascii="Times New Roman" w:hAnsi="Times New Roman" w:cs="Times New Roman"/>
                 <w:sz w:val="24"/>
               </w:rPr>
             </w:pPr>
@@ -4825,109 +3420,128 @@
       <w:pPr>
         <w:jc w:val="left"/>
         <w:rPr>
+          <w:rFonts w:ascii="Times New Roman" w:hAnsi="Times New Roman" w:cs="Times New Roman"/>
+          <w:sz w:val="24"/>
+        </w:rPr>
+      </w:pPr>
+    </w:p>
+    <w:p>
+      <w:pPr>
+        <w:jc w:val="left"/>
+        <w:rPr>
+          <w:rFonts w:ascii="Times New Roman" w:hAnsi="Times New Roman" w:cs="Times New Roman"/>
+          <w:sz w:val="24"/>
+        </w:rPr>
+      </w:pPr>
+    </w:p>
+    <w:p>
+      <w:pPr>
+        <w:jc w:val="left"/>
+        <w:rPr>
+          <w:rFonts w:ascii="Times New Roman" w:hAnsi="Times New Roman" w:cs="Times New Roman"/>
+          <w:sz w:val="24"/>
+          <w:u w:val="single"/>
+        </w:rPr>
+      </w:pPr>
+      <w:r>
+        <w:rPr>
+          <w:rFonts w:ascii="Times New Roman" w:hAnsi="Times New Roman" w:cs="Times New Roman"/>
+          <w:sz w:val="24"/>
+          <w:u w:val="single"/>
+        </w:rPr>
+        <w:t xml:space="preserve">Sizes conversion between </w:t>
+      </w:r>
+      <w:r>
+        <w:rPr>
+          <w:rFonts w:ascii="Times New Roman" w:hAnsi="Times New Roman" w:cs="Times New Roman"/>
+          <w:sz w:val="24"/>
+          <w:u w:val="single"/>
+        </w:rPr>
+        <w:t xml:space="preserve">clothing </w:t>
+      </w:r>
+      <w:r>
+        <w:rPr>
+          <w:rFonts w:ascii="Times New Roman" w:hAnsi="Times New Roman" w:cs="Times New Roman"/>
+          <w:sz w:val="24"/>
+          <w:u w:val="single"/>
+        </w:rPr>
+        <w:t>standards</w:t>
+      </w:r>
+    </w:p>
+    <w:p>
+      <w:pPr>
+        <w:jc w:val="left"/>
+        <w:rPr>
+          <w:rFonts w:ascii="Times New Roman" w:hAnsi="Times New Roman" w:cs="Times New Roman"/>
+          <w:sz w:val="24"/>
+          <w:u w:val="single"/>
+        </w:rPr>
+      </w:pPr>
+    </w:p>
+    <w:p>
+      <w:pPr>
+        <w:jc w:val="left"/>
+        <w:rPr>
+          <w:rFonts w:ascii="Times New Roman" w:hAnsi="Times New Roman" w:cs="Times New Roman"/>
+          <w:sz w:val="24"/>
+        </w:rPr>
+      </w:pPr>
+      <w:r>
+        <w:rPr>
+          <w:rFonts w:ascii="Times New Roman" w:hAnsi="Times New Roman" w:cs="Times New Roman"/>
+          <w:sz w:val="24"/>
+        </w:rPr>
+        <w:t>Sizes conversion can be found on</w:t>
+      </w:r>
+      <w:r>
+        <w:rPr>
+          <w:rFonts w:ascii="Times New Roman" w:hAnsi="Times New Roman" w:cs="Times New Roman"/>
+          <w:sz w:val="24"/>
+        </w:rPr>
+        <w:t xml:space="preserve">: </w:t>
+      </w:r>
+      <w:hyperlink r:id="rId10" w:history="1">
+        <w:r>
+          <w:rPr>
+            <w:rStyle w:val="a4"/>
+            <w:rFonts w:ascii="Times New Roman" w:hAnsi="Times New Roman" w:cs="Times New Roman"/>
+            <w:sz w:val="24"/>
+          </w:rPr>
+          <w:t>https://www.sizeguide.net</w:t>
+        </w:r>
+      </w:hyperlink>
+    </w:p>
+    <w:p>
+      <w:pPr>
+        <w:jc w:val="left"/>
+        <w:rPr>
+          <w:rFonts w:ascii="Times New Roman" w:hAnsi="Times New Roman" w:cs="Times New Roman"/>
+          <w:sz w:val="24"/>
+        </w:rPr>
+      </w:pPr>
+      <w:r>
+        <w:rPr>
           <w:rFonts w:ascii="Times New Roman" w:hAnsi="Times New Roman" w:cs="Times New Roman" w:hint="eastAsia"/>
           <w:sz w:val="24"/>
         </w:rPr>
-      </w:pPr>
-    </w:p>
-    <w:p>
-      <w:pPr>
-        <w:jc w:val="left"/>
-        <w:rPr>
-          <w:rFonts w:ascii="Times New Roman" w:hAnsi="Times New Roman" w:cs="Times New Roman"/>
-          <w:sz w:val="24"/>
-        </w:rPr>
-      </w:pPr>
-      <w:r>
-        <w:rPr>
-          <w:rFonts w:ascii="Times New Roman" w:hAnsi="Times New Roman" w:cs="Times New Roman"/>
-          <w:b/>
-          <w:sz w:val="24"/>
-        </w:rPr>
-        <w:t xml:space="preserve">Similar and competing </w:t>
-      </w:r>
-      <w:r>
-        <w:rPr>
-          <w:rFonts w:ascii="Times New Roman" w:hAnsi="Times New Roman" w:cs="Times New Roman"/>
-          <w:b/>
-          <w:sz w:val="24"/>
-        </w:rPr>
-        <w:t>software</w:t>
-      </w:r>
-      <w:r>
-        <w:rPr>
-          <w:rFonts w:ascii="Times New Roman" w:hAnsi="Times New Roman" w:cs="Times New Roman"/>
-          <w:sz w:val="24"/>
-        </w:rPr>
-        <w:t>:</w:t>
-      </w:r>
-    </w:p>
-    <w:p>
-      <w:pPr>
-        <w:jc w:val="left"/>
-        <w:rPr>
-          <w:rFonts w:ascii="Times New Roman" w:hAnsi="Times New Roman" w:cs="Times New Roman"/>
-          <w:sz w:val="24"/>
-        </w:rPr>
-      </w:pPr>
-    </w:p>
-    <w:p>
-      <w:pPr>
-        <w:pStyle w:val="a5"/>
-        <w:numPr>
-          <w:ilvl w:val="0"/>
-          <w:numId w:val="9"/>
-        </w:numPr>
-        <w:ind w:firstLineChars="0"/>
-        <w:jc w:val="left"/>
-        <w:rPr>
-          <w:rFonts w:ascii="Times New Roman" w:hAnsi="Times New Roman" w:cs="Times New Roman"/>
-          <w:sz w:val="24"/>
-        </w:rPr>
-      </w:pPr>
-      <w:r>
+        <w:t>Quote</w:t>
+      </w:r>
+      <w:r>
+        <w:rPr>
+          <w:rFonts w:ascii="Times New Roman" w:hAnsi="Times New Roman" w:cs="Times New Roman"/>
+          <w:sz w:val="24"/>
+        </w:rPr>
+        <w:t xml:space="preserve"> date: 2019.02.06</w:t>
+      </w:r>
+    </w:p>
+    <w:p>
+      <w:pPr>
+        <w:jc w:val="left"/>
         <w:rPr>
           <w:rFonts w:ascii="Times New Roman" w:hAnsi="Times New Roman" w:cs="Times New Roman" w:hint="eastAsia"/>
           <w:sz w:val="24"/>
         </w:rPr>
-        <w:t>A</w:t>
-      </w:r>
-      <w:r>
-        <w:rPr>
-          <w:rFonts w:ascii="Times New Roman" w:hAnsi="Times New Roman" w:cs="Times New Roman"/>
-          <w:sz w:val="24"/>
-        </w:rPr>
-        <w:t>lipay technology</w:t>
-      </w:r>
-    </w:p>
-    <w:p>
-      <w:pPr>
-        <w:pStyle w:val="a5"/>
-        <w:numPr>
-          <w:ilvl w:val="0"/>
-          <w:numId w:val="9"/>
-        </w:numPr>
-        <w:ind w:firstLineChars="0"/>
-        <w:jc w:val="left"/>
-        <w:rPr>
-          <w:rFonts w:ascii="Times New Roman" w:hAnsi="Times New Roman" w:cs="Times New Roman" w:hint="eastAsia"/>
-          <w:sz w:val="24"/>
-        </w:rPr>
-      </w:pPr>
-      <w:r>
-        <w:rPr>
-          <w:rFonts w:ascii="Times New Roman" w:hAnsi="Times New Roman" w:cs="Times New Roman" w:hint="eastAsia"/>
-          <w:sz w:val="24"/>
-        </w:rPr>
-        <w:t>Q</w:t>
-      </w:r>
-      <w:r>
-        <w:rPr>
-          <w:rFonts w:ascii="Times New Roman" w:hAnsi="Times New Roman" w:cs="Times New Roman"/>
-          <w:sz w:val="24"/>
-        </w:rPr>
-        <w:t>R code WIFI connection</w:t>
-      </w:r>
+      </w:pPr>
       <w:bookmarkStart w:id="0" w:name="_GoBack"/>
       <w:bookmarkEnd w:id="0"/>
     </w:p>
@@ -4937,32 +3551,267 @@
         <w:rPr>
           <w:rFonts w:ascii="Times New Roman" w:hAnsi="Times New Roman" w:cs="Times New Roman"/>
           <w:sz w:val="24"/>
-        </w:rPr>
-      </w:pPr>
-    </w:p>
-    <w:p>
-      <w:pPr>
-        <w:jc w:val="left"/>
-        <w:rPr>
-          <w:rFonts w:ascii="Times New Roman" w:hAnsi="Times New Roman" w:cs="Times New Roman"/>
-          <w:sz w:val="24"/>
-        </w:rPr>
-      </w:pPr>
-    </w:p>
-    <w:p>
-      <w:pPr>
-        <w:jc w:val="left"/>
-        <w:rPr>
-          <w:rFonts w:ascii="Times New Roman" w:hAnsi="Times New Roman" w:cs="Times New Roman"/>
-          <w:sz w:val="24"/>
-        </w:rPr>
-      </w:pPr>
-    </w:p>
-    <w:p>
-      <w:pPr>
-        <w:jc w:val="left"/>
-        <w:rPr>
-          <w:rFonts w:ascii="Times New Roman" w:hAnsi="Times New Roman" w:cs="Times New Roman"/>
+          <w:u w:val="single"/>
+        </w:rPr>
+      </w:pPr>
+      <w:r>
+        <w:rPr>
+          <w:rFonts w:ascii="Times New Roman" w:hAnsi="Times New Roman" w:cs="Times New Roman"/>
+          <w:sz w:val="24"/>
+          <w:u w:val="single"/>
+        </w:rPr>
+        <w:t>C</w:t>
+      </w:r>
+      <w:r>
+        <w:rPr>
+          <w:rFonts w:ascii="Times New Roman" w:hAnsi="Times New Roman" w:cs="Times New Roman" w:hint="eastAsia"/>
+          <w:sz w:val="24"/>
+          <w:u w:val="single"/>
+        </w:rPr>
+        <w:t>urrent</w:t>
+      </w:r>
+      <w:r>
+        <w:rPr>
+          <w:rFonts w:ascii="Times New Roman" w:hAnsi="Times New Roman" w:cs="Times New Roman"/>
+          <w:sz w:val="24"/>
+          <w:u w:val="single"/>
+        </w:rPr>
+        <w:t xml:space="preserve"> </w:t>
+      </w:r>
+      <w:r>
+        <w:rPr>
+          <w:rFonts w:ascii="Times New Roman" w:hAnsi="Times New Roman" w:cs="Times New Roman" w:hint="eastAsia"/>
+          <w:sz w:val="24"/>
+          <w:u w:val="single"/>
+        </w:rPr>
+        <w:t>smart</w:t>
+      </w:r>
+      <w:r>
+        <w:rPr>
+          <w:rFonts w:ascii="Times New Roman" w:hAnsi="Times New Roman" w:cs="Times New Roman"/>
+          <w:sz w:val="24"/>
+          <w:u w:val="single"/>
+        </w:rPr>
+        <w:t xml:space="preserve"> phone operating system</w:t>
+      </w:r>
+    </w:p>
+    <w:p>
+      <w:pPr>
+        <w:jc w:val="left"/>
+        <w:rPr>
+          <w:rFonts w:ascii="Times New Roman" w:hAnsi="Times New Roman" w:cs="Times New Roman"/>
+          <w:sz w:val="24"/>
+        </w:rPr>
+      </w:pPr>
+    </w:p>
+    <w:p>
+      <w:pPr>
+        <w:jc w:val="left"/>
+        <w:rPr>
+          <w:rFonts w:ascii="Times New Roman" w:hAnsi="Times New Roman" w:cs="Times New Roman"/>
+          <w:sz w:val="24"/>
+        </w:rPr>
+      </w:pPr>
+      <w:r>
+        <w:rPr>
+          <w:rFonts w:ascii="Times New Roman" w:hAnsi="Times New Roman" w:cs="Times New Roman"/>
+          <w:sz w:val="24"/>
+        </w:rPr>
+        <w:t xml:space="preserve">IOS system: </w:t>
+      </w:r>
+    </w:p>
+    <w:p>
+      <w:pPr>
+        <w:jc w:val="left"/>
+        <w:rPr>
+          <w:rFonts w:ascii="Times New Roman" w:hAnsi="Times New Roman" w:cs="Times New Roman"/>
+          <w:sz w:val="24"/>
+        </w:rPr>
+      </w:pPr>
+      <w:r>
+        <w:rPr>
+          <w:rFonts w:ascii="Times New Roman" w:hAnsi="Times New Roman" w:cs="Times New Roman"/>
+          <w:sz w:val="24"/>
+        </w:rPr>
+        <w:t>current version – IOS 12</w:t>
+      </w:r>
+      <w:r>
+        <w:rPr>
+          <w:rFonts w:ascii="Times New Roman" w:hAnsi="Times New Roman" w:cs="Times New Roman" w:hint="eastAsia"/>
+          <w:sz w:val="24"/>
+        </w:rPr>
+        <w:t>,</w:t>
+      </w:r>
+      <w:r>
+        <w:rPr>
+          <w:rFonts w:ascii="Times New Roman" w:hAnsi="Times New Roman" w:cs="Times New Roman"/>
+          <w:sz w:val="24"/>
+        </w:rPr>
+        <w:t xml:space="preserve"> where detailed documentation is available</w:t>
+      </w:r>
+      <w:r>
+        <w:rPr>
+          <w:rFonts w:ascii="Times New Roman" w:hAnsi="Times New Roman" w:cs="Times New Roman"/>
+          <w:sz w:val="24"/>
+        </w:rPr>
+        <w:t xml:space="preserve"> at </w:t>
+      </w:r>
+      <w:hyperlink r:id="rId11" w:history="1">
+        <w:r>
+          <w:rPr>
+            <w:rStyle w:val="a4"/>
+            <w:rFonts w:ascii="Times New Roman" w:hAnsi="Times New Roman" w:cs="Times New Roman"/>
+            <w:sz w:val="24"/>
+          </w:rPr>
+          <w:t>https://swift.org/documentation/</w:t>
+        </w:r>
+      </w:hyperlink>
+    </w:p>
+    <w:p>
+      <w:pPr>
+        <w:jc w:val="left"/>
+        <w:rPr>
+          <w:rFonts w:ascii="Times New Roman" w:hAnsi="Times New Roman" w:cs="Times New Roman"/>
+          <w:sz w:val="24"/>
+        </w:rPr>
+      </w:pPr>
+    </w:p>
+    <w:p>
+      <w:pPr>
+        <w:jc w:val="left"/>
+        <w:rPr>
+          <w:rFonts w:ascii="Times New Roman" w:hAnsi="Times New Roman" w:cs="Times New Roman"/>
+          <w:sz w:val="24"/>
+        </w:rPr>
+      </w:pPr>
+      <w:r>
+        <w:rPr>
+          <w:rFonts w:ascii="Times New Roman" w:hAnsi="Times New Roman" w:cs="Times New Roman"/>
+          <w:sz w:val="24"/>
+        </w:rPr>
+        <w:t>Android system:</w:t>
+      </w:r>
+    </w:p>
+    <w:p>
+      <w:pPr>
+        <w:widowControl/>
+        <w:jc w:val="left"/>
+        <w:rPr>
+          <w:rFonts w:ascii="Times New Roman" w:hAnsi="Times New Roman" w:cs="Times New Roman" w:hint="eastAsia"/>
+          <w:bCs/>
+          <w:color w:val="000000" w:themeColor="text1"/>
+          <w:spacing w:val="-2"/>
+          <w:sz w:val="24"/>
+        </w:rPr>
+      </w:pPr>
+      <w:r>
+        <w:rPr>
+          <w:rFonts w:ascii="Times New Roman" w:hAnsi="Times New Roman" w:cs="Times New Roman"/>
+          <w:bCs/>
+          <w:color w:val="000000" w:themeColor="text1"/>
+          <w:spacing w:val="-2"/>
+          <w:sz w:val="24"/>
+        </w:rPr>
+        <w:t>Android 9</w:t>
+      </w:r>
+      <w:r>
+        <w:rPr>
+          <w:rFonts w:ascii="Times New Roman" w:hAnsi="Times New Roman" w:cs="Times New Roman"/>
+          <w:bCs/>
+          <w:color w:val="000000" w:themeColor="text1"/>
+          <w:spacing w:val="-2"/>
+          <w:sz w:val="24"/>
+        </w:rPr>
+        <w:t>.0</w:t>
+      </w:r>
+      <w:r>
+        <w:rPr>
+          <w:rFonts w:ascii="Times New Roman" w:hAnsi="Times New Roman" w:cs="Times New Roman"/>
+          <w:bCs/>
+          <w:color w:val="000000" w:themeColor="text1"/>
+          <w:spacing w:val="-2"/>
+          <w:sz w:val="24"/>
+        </w:rPr>
+        <w:t xml:space="preserve"> Pie</w:t>
+      </w:r>
+      <w:r>
+        <w:rPr>
+          <w:rFonts w:ascii="Times New Roman" w:hAnsi="Times New Roman" w:cs="Times New Roman"/>
+          <w:bCs/>
+          <w:color w:val="000000" w:themeColor="text1"/>
+          <w:spacing w:val="-2"/>
+          <w:sz w:val="24"/>
+        </w:rPr>
+        <w:t xml:space="preserve"> /</w:t>
+      </w:r>
+      <w:r>
+        <w:rPr>
+          <w:rFonts w:ascii="Times New Roman" w:hAnsi="Times New Roman" w:cs="Times New Roman"/>
+          <w:bCs/>
+          <w:color w:val="000000" w:themeColor="text1"/>
+          <w:spacing w:val="-2"/>
+          <w:sz w:val="24"/>
+        </w:rPr>
+        <w:t xml:space="preserve"> 8.0 Oreo</w:t>
+      </w:r>
+      <w:r>
+        <w:rPr>
+          <w:rFonts w:ascii="Times New Roman" w:hAnsi="Times New Roman" w:cs="Times New Roman" w:hint="eastAsia"/>
+          <w:bCs/>
+          <w:color w:val="000000" w:themeColor="text1"/>
+          <w:spacing w:val="-2"/>
+          <w:sz w:val="24"/>
+        </w:rPr>
+        <w:t>,</w:t>
+      </w:r>
+      <w:r>
+        <w:rPr>
+          <w:rFonts w:ascii="Times New Roman" w:hAnsi="Times New Roman" w:cs="Times New Roman"/>
+          <w:bCs/>
+          <w:color w:val="000000" w:themeColor="text1"/>
+          <w:spacing w:val="-2"/>
+          <w:sz w:val="24"/>
+        </w:rPr>
+        <w:t xml:space="preserve"> </w:t>
+      </w:r>
+      <w:proofErr w:type="gramStart"/>
+      <w:r>
+        <w:rPr>
+          <w:rFonts w:ascii="Times New Roman" w:hAnsi="Times New Roman" w:cs="Times New Roman"/>
+          <w:bCs/>
+          <w:color w:val="000000" w:themeColor="text1"/>
+          <w:spacing w:val="-2"/>
+          <w:sz w:val="24"/>
+        </w:rPr>
+        <w:t>Where</w:t>
+      </w:r>
+      <w:proofErr w:type="gramEnd"/>
+      <w:r>
+        <w:rPr>
+          <w:rFonts w:ascii="Times New Roman" w:hAnsi="Times New Roman" w:cs="Times New Roman"/>
+          <w:bCs/>
+          <w:color w:val="000000" w:themeColor="text1"/>
+          <w:spacing w:val="-2"/>
+          <w:sz w:val="24"/>
+        </w:rPr>
+        <w:t xml:space="preserve"> detailed documentation is available at </w:t>
+      </w:r>
+      <w:r>
+        <w:rPr>
+          <w:rFonts w:ascii="Times New Roman" w:hAnsi="Times New Roman" w:cs="Times New Roman"/>
+          <w:bCs/>
+          <w:color w:val="000000" w:themeColor="text1"/>
+          <w:spacing w:val="-2"/>
+          <w:sz w:val="24"/>
+        </w:rPr>
+        <w:t>https://developer.android.com/docs/</w:t>
+      </w:r>
+    </w:p>
+    <w:p>
+      <w:pPr>
+        <w:jc w:val="left"/>
+        <w:rPr>
+          <w:rFonts w:ascii="Times New Roman" w:hAnsi="Times New Roman" w:cs="Times New Roman" w:hint="eastAsia"/>
           <w:sz w:val="24"/>
         </w:rPr>
       </w:pPr>
@@ -6221,6 +5070,50 @@
       <w:jc w:val="both"/>
     </w:pPr>
   </w:style>
+  <w:style w:type="paragraph" w:styleId="1">
+    <w:name w:val="heading 1"/>
+    <w:basedOn w:val="a"/>
+    <w:next w:val="a"/>
+    <w:link w:val="10"/>
+    <w:uiPriority w:val="9"/>
+    <w:qFormat/>
+    <w:rsid w:val="00CA20E0"/>
+    <w:pPr>
+      <w:keepNext/>
+      <w:keepLines/>
+      <w:spacing w:before="340" w:after="330" w:line="578" w:lineRule="auto"/>
+      <w:outlineLvl w:val="0"/>
+    </w:pPr>
+    <w:rPr>
+      <w:b/>
+      <w:bCs/>
+      <w:kern w:val="44"/>
+      <w:sz w:val="44"/>
+      <w:szCs w:val="44"/>
+    </w:rPr>
+  </w:style>
+  <w:style w:type="paragraph" w:styleId="2">
+    <w:name w:val="heading 2"/>
+    <w:basedOn w:val="a"/>
+    <w:link w:val="20"/>
+    <w:uiPriority w:val="9"/>
+    <w:qFormat/>
+    <w:rsid w:val="0049657D"/>
+    <w:pPr>
+      <w:widowControl/>
+      <w:spacing w:before="100" w:beforeAutospacing="1" w:after="100" w:afterAutospacing="1"/>
+      <w:jc w:val="left"/>
+      <w:outlineLvl w:val="1"/>
+    </w:pPr>
+    <w:rPr>
+      <w:rFonts w:ascii="宋体" w:eastAsia="宋体" w:hAnsi="宋体" w:cs="宋体"/>
+      <w:b/>
+      <w:bCs/>
+      <w:kern w:val="0"/>
+      <w:sz w:val="36"/>
+      <w:szCs w:val="36"/>
+    </w:rPr>
+  </w:style>
   <w:style w:type="character" w:default="1" w:styleId="a0">
     <w:name w:val="Default Paragraph Font"/>
     <w:uiPriority w:val="1"/>
@@ -6306,6 +5199,35 @@
     <w:rPr>
       <w:color w:val="605E5C"/>
       <w:shd w:val="clear" w:color="auto" w:fill="E1DFDD"/>
+    </w:rPr>
+  </w:style>
+  <w:style w:type="character" w:customStyle="1" w:styleId="20">
+    <w:name w:val="标题 2 字符"/>
+    <w:basedOn w:val="a0"/>
+    <w:link w:val="2"/>
+    <w:uiPriority w:val="9"/>
+    <w:rsid w:val="0049657D"/>
+    <w:rPr>
+      <w:rFonts w:ascii="宋体" w:eastAsia="宋体" w:hAnsi="宋体" w:cs="宋体"/>
+      <w:b/>
+      <w:bCs/>
+      <w:kern w:val="0"/>
+      <w:sz w:val="36"/>
+      <w:szCs w:val="36"/>
+    </w:rPr>
+  </w:style>
+  <w:style w:type="character" w:customStyle="1" w:styleId="10">
+    <w:name w:val="标题 1 字符"/>
+    <w:basedOn w:val="a0"/>
+    <w:link w:val="1"/>
+    <w:uiPriority w:val="9"/>
+    <w:rsid w:val="00CA20E0"/>
+    <w:rPr>
+      <w:b/>
+      <w:bCs/>
+      <w:kern w:val="44"/>
+      <w:sz w:val="44"/>
+      <w:szCs w:val="44"/>
     </w:rPr>
   </w:style>
 </w:styles>
@@ -6611,7 +5533,7 @@
 </file>
 
 <file path=customXml/itemProps1.xml><?xml version="1.0" encoding="utf-8"?>
-<ds:datastoreItem xmlns:ds="http://schemas.openxmlformats.org/officeDocument/2006/customXml" ds:itemID="{4466ECC8-9726-234B-B95A-3E9394377FFE}">
+<ds:datastoreItem xmlns:ds="http://schemas.openxmlformats.org/officeDocument/2006/customXml" ds:itemID="{03229643-1E2A-8947-B0DC-5FD67CB9A34B}">
   <ds:schemaRefs>
     <ds:schemaRef ds:uri="http://schemas.openxmlformats.org/officeDocument/2006/bibliography"/>
   </ds:schemaRefs>

</xml_diff>